<commit_message>
Alterações do arquivo de entrega word
</commit_message>
<xml_diff>
--- a/Analise-Projetos-Sistemas/Levantamento de inf.docx
+++ b/Analise-Projetos-Sistemas/Levantamento de inf.docx
@@ -5,67 +5,103 @@
     <w:p>
       <w:pPr>
         <w:pStyle w:val="Ttulo1"/>
-        <w:spacing w:before="30" w:line="276" w:lineRule="auto"/>
+        <w:spacing w:line="360" w:lineRule="auto"/>
+      </w:pPr>
+      <w:r>
+        <w:t xml:space="preserve">Modelo de </w:t>
+      </w:r>
+      <w:r>
+        <w:t>N</w:t>
+      </w:r>
+      <w:r>
+        <w:t>eg</w:t>
+      </w:r>
+      <w:r>
+        <w:t>ó</w:t>
+      </w:r>
+      <w:r>
+        <w:t xml:space="preserve">cio </w:t>
+      </w:r>
+      <w:r>
+        <w:t>S</w:t>
+      </w:r>
+      <w:r>
+        <w:t>elecionado</w:t>
+      </w:r>
+    </w:p>
+    <w:p>
+      <w:pPr>
+        <w:spacing w:before="30" w:line="360" w:lineRule="auto"/>
         <w:jc w:val="both"/>
         <w:rPr>
-          <w:rFonts w:cs="Arial"/>
-        </w:rPr>
-      </w:pPr>
-      <w:r>
-        <w:rPr>
-          <w:rFonts w:cs="Arial"/>
-        </w:rPr>
-        <w:t xml:space="preserve">Modelo de </w:t>
-      </w:r>
-      <w:r>
-        <w:rPr>
-          <w:rFonts w:cs="Arial"/>
-        </w:rPr>
-        <w:t>N</w:t>
-      </w:r>
-      <w:r>
-        <w:rPr>
-          <w:rFonts w:cs="Arial"/>
-        </w:rPr>
-        <w:t>eg</w:t>
-      </w:r>
-      <w:r>
-        <w:rPr>
-          <w:rFonts w:cs="Arial"/>
-        </w:rPr>
-        <w:t>ó</w:t>
-      </w:r>
-      <w:r>
-        <w:rPr>
-          <w:rFonts w:cs="Arial"/>
-        </w:rPr>
-        <w:t xml:space="preserve">cio </w:t>
-      </w:r>
-      <w:r>
-        <w:rPr>
-          <w:rFonts w:cs="Arial"/>
-        </w:rPr>
-        <w:t>S</w:t>
-      </w:r>
-      <w:r>
-        <w:rPr>
-          <w:rFonts w:cs="Arial"/>
-        </w:rPr>
-        <w:t>elecionado</w:t>
-      </w:r>
-    </w:p>
-    <w:p>
-      <w:pPr>
-        <w:spacing w:before="30" w:line="276" w:lineRule="auto"/>
+          <w:rFonts w:ascii="Arial" w:hAnsi="Arial" w:cs="Arial"/>
+        </w:rPr>
+      </w:pPr>
+      <w:r>
+        <w:rPr>
+          <w:rFonts w:ascii="Arial" w:hAnsi="Arial" w:cs="Arial"/>
+          <w:b/>
+          <w:bCs/>
+        </w:rPr>
+        <w:t>Nome:</w:t>
+      </w:r>
+      <w:r>
+        <w:rPr>
+          <w:rFonts w:ascii="Arial" w:hAnsi="Arial" w:cs="Arial"/>
+        </w:rPr>
+        <w:t xml:space="preserve"> Feito a mão com a Simone</w:t>
+      </w:r>
+      <w:r>
+        <w:rPr>
+          <w:rFonts w:ascii="Arial" w:hAnsi="Arial" w:cs="Arial"/>
+        </w:rPr>
+        <w:t xml:space="preserve"> </w:t>
+      </w:r>
+    </w:p>
+    <w:p>
+      <w:pPr>
+        <w:spacing w:before="30" w:line="360" w:lineRule="auto"/>
         <w:jc w:val="both"/>
         <w:rPr>
           <w:rFonts w:ascii="Arial" w:hAnsi="Arial" w:cs="Arial"/>
         </w:rPr>
       </w:pPr>
-    </w:p>
-    <w:p>
-      <w:pPr>
-        <w:spacing w:before="30" w:line="276" w:lineRule="auto"/>
+      <w:r>
+        <w:rPr>
+          <w:rFonts w:ascii="Arial" w:hAnsi="Arial" w:cs="Arial"/>
+          <w:b/>
+          <w:bCs/>
+        </w:rPr>
+        <w:t>Atuação:</w:t>
+      </w:r>
+      <w:r>
+        <w:rPr>
+          <w:rFonts w:ascii="Arial" w:hAnsi="Arial" w:cs="Arial"/>
+        </w:rPr>
+        <w:t xml:space="preserve"> </w:t>
+      </w:r>
+      <w:r>
+        <w:rPr>
+          <w:rFonts w:ascii="Arial" w:hAnsi="Arial" w:cs="Arial"/>
+        </w:rPr>
+        <w:t>Artes</w:t>
+      </w:r>
+      <w:r>
+        <w:rPr>
+          <w:rFonts w:ascii="Arial" w:hAnsi="Arial" w:cs="Arial"/>
+        </w:rPr>
+        <w:t>anato</w:t>
+      </w:r>
+      <w:r>
+        <w:rPr>
+          <w:rFonts w:ascii="Arial" w:hAnsi="Arial" w:cs="Arial"/>
+        </w:rPr>
+        <w:t xml:space="preserve"> em outros materiais</w:t>
+      </w:r>
+    </w:p>
+    <w:p>
+      <w:pPr>
+        <w:spacing w:before="30" w:line="360" w:lineRule="auto"/>
         <w:jc w:val="both"/>
         <w:rPr>
           <w:rFonts w:ascii="Arial" w:hAnsi="Arial" w:cs="Arial"/>
@@ -77,13 +113,7 @@
           <w:b/>
           <w:bCs/>
         </w:rPr>
-        <w:t>Nome:</w:t>
-      </w:r>
-      <w:r>
-        <w:rPr>
-          <w:rFonts w:ascii="Arial" w:hAnsi="Arial" w:cs="Arial"/>
-        </w:rPr>
-        <w:t xml:space="preserve"> Feito a mão com a Simone</w:t>
+        <w:t>CNAE:</w:t>
       </w:r>
       <w:r>
         <w:rPr>
@@ -91,10 +121,16 @@
         </w:rPr>
         <w:t xml:space="preserve"> </w:t>
       </w:r>
-    </w:p>
-    <w:p>
-      <w:pPr>
-        <w:spacing w:before="30" w:line="276" w:lineRule="auto"/>
+      <w:r>
+        <w:rPr>
+          <w:rFonts w:ascii="Arial" w:hAnsi="Arial" w:cs="Arial"/>
+        </w:rPr>
+        <w:t>3299-0/99</w:t>
+      </w:r>
+    </w:p>
+    <w:p>
+      <w:pPr>
+        <w:spacing w:before="30" w:line="360" w:lineRule="auto"/>
         <w:jc w:val="both"/>
         <w:rPr>
           <w:rFonts w:ascii="Arial" w:hAnsi="Arial" w:cs="Arial"/>
@@ -106,7 +142,7 @@
           <w:b/>
           <w:bCs/>
         </w:rPr>
-        <w:t>Atuação:</w:t>
+        <w:t>Descrição:</w:t>
       </w:r>
       <w:r>
         <w:rPr>
@@ -118,518 +154,8 @@
         <w:rPr>
           <w:rFonts w:ascii="Arial" w:hAnsi="Arial" w:cs="Arial"/>
         </w:rPr>
-        <w:t>Artes</w:t>
-      </w:r>
-      <w:r>
-        <w:rPr>
-          <w:rFonts w:ascii="Arial" w:hAnsi="Arial" w:cs="Arial"/>
-        </w:rPr>
-        <w:t>anato</w:t>
-      </w:r>
-      <w:r>
-        <w:rPr>
-          <w:rFonts w:ascii="Arial" w:hAnsi="Arial" w:cs="Arial"/>
-        </w:rPr>
-        <w:t xml:space="preserve"> em outros materiais</w:t>
-      </w:r>
-    </w:p>
-    <w:p>
-      <w:pPr>
-        <w:spacing w:before="30" w:line="276" w:lineRule="auto"/>
-        <w:jc w:val="both"/>
-        <w:rPr>
-          <w:rFonts w:ascii="Arial" w:hAnsi="Arial" w:cs="Arial"/>
-        </w:rPr>
-      </w:pPr>
-      <w:r>
-        <w:rPr>
-          <w:rFonts w:ascii="Arial" w:hAnsi="Arial" w:cs="Arial"/>
-          <w:b/>
-          <w:bCs/>
-        </w:rPr>
-        <w:t>CNAE:</w:t>
-      </w:r>
-      <w:r>
-        <w:rPr>
-          <w:rFonts w:ascii="Arial" w:hAnsi="Arial" w:cs="Arial"/>
-        </w:rPr>
-        <w:t xml:space="preserve"> </w:t>
-      </w:r>
-      <w:r>
-        <w:rPr>
-          <w:rFonts w:ascii="Arial" w:hAnsi="Arial" w:cs="Arial"/>
-        </w:rPr>
-        <w:t>3299-0/99</w:t>
-      </w:r>
-    </w:p>
-    <w:p>
-      <w:pPr>
-        <w:spacing w:before="30" w:line="276" w:lineRule="auto"/>
-        <w:jc w:val="both"/>
-        <w:rPr>
-          <w:rFonts w:ascii="Arial" w:hAnsi="Arial" w:cs="Arial"/>
-        </w:rPr>
-      </w:pPr>
-      <w:r>
-        <w:rPr>
-          <w:rFonts w:ascii="Arial" w:hAnsi="Arial" w:cs="Arial"/>
-          <w:b/>
-          <w:bCs/>
-        </w:rPr>
-        <w:t>Descrição:</w:t>
-      </w:r>
-      <w:r>
-        <w:rPr>
-          <w:rFonts w:ascii="Arial" w:hAnsi="Arial" w:cs="Arial"/>
-        </w:rPr>
-        <w:t xml:space="preserve"> </w:t>
-      </w:r>
-      <w:r>
-        <w:rPr>
-          <w:rFonts w:ascii="Arial" w:hAnsi="Arial" w:cs="Arial"/>
-        </w:rPr>
         <w:t>Fabricação de produtos diversos (Peso de porta, tapetes, panos de prato, fraudas de pano e produtos artesanais para casa)</w:t>
       </w:r>
-    </w:p>
-    <w:p>
-      <w:pPr>
-        <w:spacing w:before="30" w:line="276" w:lineRule="auto"/>
-        <w:jc w:val="both"/>
-        <w:rPr>
-          <w:rFonts w:ascii="Arial" w:hAnsi="Arial" w:cs="Arial"/>
-        </w:rPr>
-      </w:pPr>
-      <w:r>
-        <w:rPr>
-          <w:rFonts w:ascii="Arial" w:hAnsi="Arial" w:cs="Arial"/>
-          <w:b/>
-          <w:bCs/>
-        </w:rPr>
-        <w:t>Composição</w:t>
-      </w:r>
-      <w:r>
-        <w:rPr>
-          <w:rFonts w:ascii="Arial" w:hAnsi="Arial" w:cs="Arial"/>
-          <w:b/>
-          <w:bCs/>
-        </w:rPr>
-        <w:t>:</w:t>
-      </w:r>
-      <w:r>
-        <w:rPr>
-          <w:rFonts w:ascii="Arial" w:hAnsi="Arial" w:cs="Arial"/>
-        </w:rPr>
-        <w:t xml:space="preserve"> Rosa Maria, Simone Eufrasio, Ingrid Eufrasio</w:t>
-      </w:r>
-    </w:p>
-    <w:p>
-      <w:pPr>
-        <w:pStyle w:val="Ttulo1"/>
-        <w:spacing w:before="30" w:line="276" w:lineRule="auto"/>
-        <w:jc w:val="both"/>
-        <w:rPr>
-          <w:rFonts w:cs="Arial"/>
-        </w:rPr>
-      </w:pPr>
-      <w:r>
-        <w:rPr>
-          <w:rFonts w:cs="Arial"/>
-        </w:rPr>
-        <w:t>Informações do negócio</w:t>
-      </w:r>
-    </w:p>
-    <w:p>
-      <w:pPr>
-        <w:pStyle w:val="Subttulo"/>
-        <w:spacing w:before="30" w:line="276" w:lineRule="auto"/>
-        <w:jc w:val="both"/>
-        <w:rPr>
-          <w:rFonts w:cs="Arial"/>
-          <w:color w:val="222222"/>
-          <w:sz w:val="23"/>
-          <w:szCs w:val="23"/>
-          <w:shd w:val="clear" w:color="auto" w:fill="FFFFFF"/>
-        </w:rPr>
-      </w:pPr>
-      <w:r>
-        <w:rPr>
-          <w:rFonts w:cs="Arial"/>
-          <w:noProof/>
-        </w:rPr>
-        <w:drawing>
-          <wp:anchor distT="0" distB="0" distL="114300" distR="114300" simplePos="0" relativeHeight="251658240" behindDoc="0" locked="0" layoutInCell="1" allowOverlap="1" wp14:anchorId="7DA5D951" wp14:editId="02BA0196">
-            <wp:simplePos x="0" y="0"/>
-            <wp:positionH relativeFrom="margin">
-              <wp:posOffset>115083</wp:posOffset>
-            </wp:positionH>
-            <wp:positionV relativeFrom="paragraph">
-              <wp:posOffset>306935</wp:posOffset>
-            </wp:positionV>
-            <wp:extent cx="5292725" cy="4555490"/>
-            <wp:effectExtent l="57150" t="19050" r="60325" b="92710"/>
-            <wp:wrapSquare wrapText="bothSides"/>
-            <wp:docPr id="2" name="Imagem 2">
-              <a:hlinkClick xmlns:a="http://schemas.openxmlformats.org/drawingml/2006/main" r:id="rId5"/>
-            </wp:docPr>
-            <wp:cNvGraphicFramePr>
-              <a:graphicFrameLocks xmlns:a="http://schemas.openxmlformats.org/drawingml/2006/main" noChangeAspect="1"/>
-            </wp:cNvGraphicFramePr>
-            <a:graphic xmlns:a="http://schemas.openxmlformats.org/drawingml/2006/main">
-              <a:graphicData uri="http://schemas.openxmlformats.org/drawingml/2006/picture">
-                <pic:pic xmlns:pic="http://schemas.openxmlformats.org/drawingml/2006/picture">
-                  <pic:nvPicPr>
-                    <pic:cNvPr id="2" name="Imagem 2">
-                      <a:hlinkClick r:id="rId5"/>
-                    </pic:cNvPr>
-                    <pic:cNvPicPr>
-                      <a:picLocks noChangeAspect="1" noChangeArrowheads="1"/>
-                    </pic:cNvPicPr>
-                  </pic:nvPicPr>
-                  <pic:blipFill>
-                    <a:blip r:embed="rId6" cstate="print">
-                      <a:extLst>
-                        <a:ext uri="{28A0092B-C50C-407E-A947-70E740481C1C}">
-                          <a14:useLocalDpi xmlns:a14="http://schemas.microsoft.com/office/drawing/2010/main" val="0"/>
-                        </a:ext>
-                      </a:extLst>
-                    </a:blip>
-                    <a:srcRect/>
-                    <a:stretch>
-                      <a:fillRect/>
-                    </a:stretch>
-                  </pic:blipFill>
-                  <pic:spPr bwMode="auto">
-                    <a:xfrm>
-                      <a:off x="0" y="0"/>
-                      <a:ext cx="5292725" cy="4555490"/>
-                    </a:xfrm>
-                    <a:prstGeom prst="rect">
-                      <a:avLst/>
-                    </a:prstGeom>
-                    <a:noFill/>
-                    <a:ln>
-                      <a:noFill/>
-                    </a:ln>
-                    <a:effectLst>
-                      <a:outerShdw blurRad="50800" dist="38100" dir="5400000" algn="t" rotWithShape="0">
-                        <a:prstClr val="black">
-                          <a:alpha val="40000"/>
-                        </a:prstClr>
-                      </a:outerShdw>
-                    </a:effectLst>
-                  </pic:spPr>
-                </pic:pic>
-              </a:graphicData>
-            </a:graphic>
-            <wp14:sizeRelH relativeFrom="page">
-              <wp14:pctWidth>0</wp14:pctWidth>
-            </wp14:sizeRelH>
-            <wp14:sizeRelV relativeFrom="page">
-              <wp14:pctHeight>0</wp14:pctHeight>
-            </wp14:sizeRelV>
-          </wp:anchor>
-        </w:drawing>
-      </w:r>
-      <w:r>
-        <w:rPr>
-          <w:rFonts w:cs="Arial"/>
-        </w:rPr>
-        <w:t xml:space="preserve">coletadas através de </w:t>
-      </w:r>
-      <w:r>
-        <w:rPr>
-          <w:rFonts w:cs="Arial"/>
-        </w:rPr>
-        <w:t>observação</w:t>
-      </w:r>
-    </w:p>
-    <w:p>
-      <w:pPr>
-        <w:spacing w:before="30" w:line="276" w:lineRule="auto"/>
-        <w:ind w:firstLine="708"/>
-        <w:jc w:val="both"/>
-        <w:rPr>
-          <w:rFonts w:ascii="Arial" w:hAnsi="Arial" w:cs="Arial"/>
-        </w:rPr>
-      </w:pPr>
-    </w:p>
-    <w:p>
-      <w:pPr>
-        <w:spacing w:before="30" w:line="276" w:lineRule="auto"/>
-        <w:ind w:firstLine="708"/>
-        <w:jc w:val="both"/>
-        <w:rPr>
-          <w:rFonts w:ascii="Arial" w:hAnsi="Arial" w:cs="Arial"/>
-        </w:rPr>
-      </w:pPr>
-      <w:r>
-        <w:rPr>
-          <w:rFonts w:ascii="Arial" w:hAnsi="Arial" w:cs="Arial"/>
-          <w:noProof/>
-        </w:rPr>
-        <w:drawing>
-          <wp:anchor distT="0" distB="0" distL="114300" distR="114300" simplePos="0" relativeHeight="251661312" behindDoc="1" locked="0" layoutInCell="1" allowOverlap="1" wp14:anchorId="46E2BBE0" wp14:editId="7B316170">
-            <wp:simplePos x="0" y="0"/>
-            <wp:positionH relativeFrom="column">
-              <wp:posOffset>2868727</wp:posOffset>
-            </wp:positionH>
-            <wp:positionV relativeFrom="paragraph">
-              <wp:posOffset>178665</wp:posOffset>
-            </wp:positionV>
-            <wp:extent cx="361950" cy="361950"/>
-            <wp:effectExtent l="0" t="0" r="0" b="0"/>
-            <wp:wrapTight wrapText="bothSides">
-              <wp:wrapPolygon edited="0">
-                <wp:start x="0" y="0"/>
-                <wp:lineTo x="0" y="20463"/>
-                <wp:lineTo x="20463" y="20463"/>
-                <wp:lineTo x="20463" y="0"/>
-                <wp:lineTo x="0" y="0"/>
-              </wp:wrapPolygon>
-            </wp:wrapTight>
-            <wp:docPr id="3" name="Imagem 3">
-              <a:hlinkClick xmlns:a="http://schemas.openxmlformats.org/drawingml/2006/main" r:id="rId7"/>
-            </wp:docPr>
-            <wp:cNvGraphicFramePr>
-              <a:graphicFrameLocks xmlns:a="http://schemas.openxmlformats.org/drawingml/2006/main" noChangeAspect="1"/>
-            </wp:cNvGraphicFramePr>
-            <a:graphic xmlns:a="http://schemas.openxmlformats.org/drawingml/2006/main">
-              <a:graphicData uri="http://schemas.openxmlformats.org/drawingml/2006/picture">
-                <pic:pic xmlns:pic="http://schemas.openxmlformats.org/drawingml/2006/picture">
-                  <pic:nvPicPr>
-                    <pic:cNvPr id="3" name="Imagem 3">
-                      <a:hlinkClick r:id="rId7"/>
-                    </pic:cNvPr>
-                    <pic:cNvPicPr>
-                      <a:picLocks noChangeAspect="1" noChangeArrowheads="1"/>
-                    </pic:cNvPicPr>
-                  </pic:nvPicPr>
-                  <pic:blipFill>
-                    <a:blip r:embed="rId8" cstate="print">
-                      <a:extLst>
-                        <a:ext uri="{28A0092B-C50C-407E-A947-70E740481C1C}">
-                          <a14:useLocalDpi xmlns:a14="http://schemas.microsoft.com/office/drawing/2010/main" val="0"/>
-                        </a:ext>
-                      </a:extLst>
-                    </a:blip>
-                    <a:srcRect/>
-                    <a:stretch>
-                      <a:fillRect/>
-                    </a:stretch>
-                  </pic:blipFill>
-                  <pic:spPr bwMode="auto">
-                    <a:xfrm>
-                      <a:off x="0" y="0"/>
-                      <a:ext cx="361950" cy="361950"/>
-                    </a:xfrm>
-                    <a:prstGeom prst="rect">
-                      <a:avLst/>
-                    </a:prstGeom>
-                    <a:noFill/>
-                    <a:ln>
-                      <a:noFill/>
-                    </a:ln>
-                  </pic:spPr>
-                </pic:pic>
-              </a:graphicData>
-            </a:graphic>
-            <wp14:sizeRelH relativeFrom="page">
-              <wp14:pctWidth>0</wp14:pctWidth>
-            </wp14:sizeRelH>
-            <wp14:sizeRelV relativeFrom="page">
-              <wp14:pctHeight>0</wp14:pctHeight>
-            </wp14:sizeRelV>
-          </wp:anchor>
-        </w:drawing>
-      </w:r>
-      <w:r>
-        <w:rPr>
-          <w:rFonts w:ascii="Arial" w:hAnsi="Arial" w:cs="Arial"/>
-          <w:noProof/>
-        </w:rPr>
-        <w:drawing>
-          <wp:anchor distT="0" distB="0" distL="114300" distR="114300" simplePos="0" relativeHeight="251660288" behindDoc="0" locked="0" layoutInCell="1" allowOverlap="1" wp14:anchorId="2C95AD3D" wp14:editId="55C99FE5">
-            <wp:simplePos x="0" y="0"/>
-            <wp:positionH relativeFrom="column">
-              <wp:posOffset>2363362</wp:posOffset>
-            </wp:positionH>
-            <wp:positionV relativeFrom="paragraph">
-              <wp:posOffset>180218</wp:posOffset>
-            </wp:positionV>
-            <wp:extent cx="381000" cy="380365"/>
-            <wp:effectExtent l="0" t="0" r="0" b="635"/>
-            <wp:wrapSquare wrapText="bothSides"/>
-            <wp:docPr id="1" name="Imagem 1" descr="Instagram Logo - PNG e Vetor - Download de Logo">
-              <a:hlinkClick xmlns:a="http://schemas.openxmlformats.org/drawingml/2006/main" r:id="rId9"/>
-            </wp:docPr>
-            <wp:cNvGraphicFramePr>
-              <a:graphicFrameLocks xmlns:a="http://schemas.openxmlformats.org/drawingml/2006/main" noChangeAspect="1"/>
-            </wp:cNvGraphicFramePr>
-            <a:graphic xmlns:a="http://schemas.openxmlformats.org/drawingml/2006/main">
-              <a:graphicData uri="http://schemas.openxmlformats.org/drawingml/2006/picture">
-                <pic:pic xmlns:pic="http://schemas.openxmlformats.org/drawingml/2006/picture">
-                  <pic:nvPicPr>
-                    <pic:cNvPr id="1" name="Imagem 1" descr="Instagram Logo - PNG e Vetor - Download de Logo">
-                      <a:hlinkClick r:id="rId9"/>
-                    </pic:cNvPr>
-                    <pic:cNvPicPr>
-                      <a:picLocks noChangeAspect="1" noChangeArrowheads="1"/>
-                    </pic:cNvPicPr>
-                  </pic:nvPicPr>
-                  <pic:blipFill>
-                    <a:blip r:embed="rId10" cstate="print">
-                      <a:extLst>
-                        <a:ext uri="{28A0092B-C50C-407E-A947-70E740481C1C}">
-                          <a14:useLocalDpi xmlns:a14="http://schemas.microsoft.com/office/drawing/2010/main" val="0"/>
-                        </a:ext>
-                      </a:extLst>
-                    </a:blip>
-                    <a:srcRect/>
-                    <a:stretch>
-                      <a:fillRect/>
-                    </a:stretch>
-                  </pic:blipFill>
-                  <pic:spPr bwMode="auto">
-                    <a:xfrm>
-                      <a:off x="0" y="0"/>
-                      <a:ext cx="381000" cy="380365"/>
-                    </a:xfrm>
-                    <a:prstGeom prst="rect">
-                      <a:avLst/>
-                    </a:prstGeom>
-                    <a:noFill/>
-                    <a:ln>
-                      <a:noFill/>
-                    </a:ln>
-                  </pic:spPr>
-                </pic:pic>
-              </a:graphicData>
-            </a:graphic>
-            <wp14:sizeRelH relativeFrom="page">
-              <wp14:pctWidth>0</wp14:pctWidth>
-            </wp14:sizeRelH>
-            <wp14:sizeRelV relativeFrom="page">
-              <wp14:pctHeight>0</wp14:pctHeight>
-            </wp14:sizeRelV>
-          </wp:anchor>
-        </w:drawing>
-      </w:r>
-      <w:r>
-        <w:rPr>
-          <w:rFonts w:ascii="Arial" w:hAnsi="Arial" w:cs="Arial"/>
-          <w:noProof/>
-        </w:rPr>
-        <w:drawing>
-          <wp:anchor distT="0" distB="0" distL="114300" distR="114300" simplePos="0" relativeHeight="251659264" behindDoc="1" locked="0" layoutInCell="1" allowOverlap="1" wp14:anchorId="5B9632F1" wp14:editId="2DEDA7F6">
-            <wp:simplePos x="0" y="0"/>
-            <wp:positionH relativeFrom="column">
-              <wp:posOffset>-136376</wp:posOffset>
-            </wp:positionH>
-            <wp:positionV relativeFrom="paragraph">
-              <wp:posOffset>63352</wp:posOffset>
-            </wp:positionV>
-            <wp:extent cx="845820" cy="605790"/>
-            <wp:effectExtent l="0" t="0" r="0" b="3810"/>
-            <wp:wrapTight wrapText="bothSides">
-              <wp:wrapPolygon edited="0">
-                <wp:start x="0" y="0"/>
-                <wp:lineTo x="0" y="21057"/>
-                <wp:lineTo x="20919" y="21057"/>
-                <wp:lineTo x="20919" y="0"/>
-                <wp:lineTo x="0" y="0"/>
-              </wp:wrapPolygon>
-            </wp:wrapTight>
-            <wp:docPr id="5" name="Imagem 5"/>
-            <wp:cNvGraphicFramePr>
-              <a:graphicFrameLocks xmlns:a="http://schemas.openxmlformats.org/drawingml/2006/main" noChangeAspect="1"/>
-            </wp:cNvGraphicFramePr>
-            <a:graphic xmlns:a="http://schemas.openxmlformats.org/drawingml/2006/main">
-              <a:graphicData uri="http://schemas.openxmlformats.org/drawingml/2006/picture">
-                <pic:pic xmlns:pic="http://schemas.openxmlformats.org/drawingml/2006/picture">
-                  <pic:nvPicPr>
-                    <pic:cNvPr id="1" name=""/>
-                    <pic:cNvPicPr/>
-                  </pic:nvPicPr>
-                  <pic:blipFill>
-                    <a:blip r:embed="rId11" cstate="print">
-                      <a:extLst>
-                        <a:ext uri="{28A0092B-C50C-407E-A947-70E740481C1C}">
-                          <a14:useLocalDpi xmlns:a14="http://schemas.microsoft.com/office/drawing/2010/main" val="0"/>
-                        </a:ext>
-                      </a:extLst>
-                    </a:blip>
-                    <a:stretch>
-                      <a:fillRect/>
-                    </a:stretch>
-                  </pic:blipFill>
-                  <pic:spPr>
-                    <a:xfrm>
-                      <a:off x="0" y="0"/>
-                      <a:ext cx="845820" cy="605790"/>
-                    </a:xfrm>
-                    <a:prstGeom prst="rect">
-                      <a:avLst/>
-                    </a:prstGeom>
-                  </pic:spPr>
-                </pic:pic>
-              </a:graphicData>
-            </a:graphic>
-            <wp14:sizeRelH relativeFrom="page">
-              <wp14:pctWidth>0</wp14:pctWidth>
-            </wp14:sizeRelH>
-            <wp14:sizeRelV relativeFrom="page">
-              <wp14:pctHeight>0</wp14:pctHeight>
-            </wp14:sizeRelV>
-          </wp:anchor>
-        </w:drawing>
-      </w:r>
-    </w:p>
-    <w:p>
-      <w:pPr>
-        <w:spacing w:before="30" w:line="276" w:lineRule="auto"/>
-        <w:jc w:val="both"/>
-        <w:rPr>
-          <w:rFonts w:ascii="Arial" w:hAnsi="Arial" w:cs="Arial"/>
-        </w:rPr>
-      </w:pPr>
-      <w:r>
-        <w:rPr>
-          <w:rFonts w:ascii="Arial" w:hAnsi="Arial" w:cs="Arial"/>
-        </w:rPr>
-        <w:t xml:space="preserve"> Contatos atuais:</w:t>
-      </w:r>
-      <w:r>
-        <w:rPr>
-          <w:rFonts w:ascii="Arial" w:hAnsi="Arial" w:cs="Arial"/>
-        </w:rPr>
-        <w:tab/>
-      </w:r>
-      <w:r>
-        <w:rPr>
-          <w:rFonts w:ascii="Arial" w:hAnsi="Arial" w:cs="Arial"/>
-        </w:rPr>
-        <w:tab/>
-      </w:r>
-    </w:p>
-    <w:p>
-      <w:pPr>
-        <w:spacing w:before="30" w:line="276" w:lineRule="auto"/>
-        <w:jc w:val="both"/>
-        <w:rPr>
-          <w:rFonts w:ascii="Arial" w:hAnsi="Arial" w:cs="Arial"/>
-        </w:rPr>
-      </w:pPr>
-    </w:p>
-    <w:p>
-      <w:pPr>
-        <w:pStyle w:val="PargrafodaLista"/>
-        <w:spacing w:before="30" w:line="276" w:lineRule="auto"/>
-        <w:ind w:left="360"/>
-        <w:jc w:val="both"/>
-        <w:rPr>
-          <w:rFonts w:ascii="Arial" w:hAnsi="Arial" w:cs="Arial"/>
-        </w:rPr>
-      </w:pPr>
     </w:p>
     <w:p>
       <w:pPr>
@@ -638,7 +164,7 @@
           <w:ilvl w:val="0"/>
           <w:numId w:val="6"/>
         </w:numPr>
-        <w:spacing w:before="30" w:line="276" w:lineRule="auto"/>
+        <w:spacing w:before="30" w:line="360" w:lineRule="auto"/>
         <w:jc w:val="both"/>
         <w:rPr>
           <w:rFonts w:ascii="Arial" w:hAnsi="Arial" w:cs="Arial"/>
@@ -648,20 +174,8 @@
         <w:rPr>
           <w:rFonts w:ascii="Arial" w:hAnsi="Arial" w:cs="Arial"/>
         </w:rPr>
-        <w:lastRenderedPageBreak/>
         <w:t>Viabilidade Tecnológica</w:t>
       </w:r>
-    </w:p>
-    <w:p>
-      <w:pPr>
-        <w:pStyle w:val="PargrafodaLista"/>
-        <w:spacing w:before="30" w:line="276" w:lineRule="auto"/>
-        <w:ind w:left="1125"/>
-        <w:jc w:val="both"/>
-        <w:rPr>
-          <w:rFonts w:ascii="Arial" w:hAnsi="Arial" w:cs="Arial"/>
-        </w:rPr>
-      </w:pPr>
     </w:p>
     <w:p>
       <w:pPr>
@@ -670,7 +184,7 @@
           <w:ilvl w:val="1"/>
           <w:numId w:val="3"/>
         </w:numPr>
-        <w:spacing w:before="30" w:line="276" w:lineRule="auto"/>
+        <w:spacing w:before="30" w:line="360" w:lineRule="auto"/>
         <w:jc w:val="both"/>
         <w:rPr>
           <w:rFonts w:ascii="Arial" w:hAnsi="Arial" w:cs="Arial"/>
@@ -702,7 +216,7 @@
           <w:ilvl w:val="1"/>
           <w:numId w:val="3"/>
         </w:numPr>
-        <w:spacing w:before="30" w:line="276" w:lineRule="auto"/>
+        <w:spacing w:before="30" w:line="360" w:lineRule="auto"/>
         <w:jc w:val="both"/>
         <w:rPr>
           <w:rFonts w:ascii="Arial" w:hAnsi="Arial" w:cs="Arial"/>
@@ -784,7 +298,7 @@
           <w:ilvl w:val="1"/>
           <w:numId w:val="3"/>
         </w:numPr>
-        <w:spacing w:before="30" w:line="276" w:lineRule="auto"/>
+        <w:spacing w:before="30" w:line="360" w:lineRule="auto"/>
         <w:jc w:val="both"/>
         <w:rPr>
           <w:rFonts w:ascii="Arial" w:hAnsi="Arial" w:cs="Arial"/>
@@ -804,7 +318,7 @@
           <w:ilvl w:val="1"/>
           <w:numId w:val="3"/>
         </w:numPr>
-        <w:spacing w:before="30" w:line="276" w:lineRule="auto"/>
+        <w:spacing w:before="30" w:line="360" w:lineRule="auto"/>
         <w:jc w:val="both"/>
         <w:rPr>
           <w:rFonts w:ascii="Arial" w:hAnsi="Arial" w:cs="Arial"/>
@@ -814,13 +328,7 @@
         <w:rPr>
           <w:rFonts w:ascii="Arial" w:hAnsi="Arial" w:cs="Arial"/>
         </w:rPr>
-        <w:t>U</w:t>
-      </w:r>
-      <w:r>
-        <w:rPr>
-          <w:rFonts w:ascii="Arial" w:hAnsi="Arial" w:cs="Arial"/>
-        </w:rPr>
-        <w:t>tilização de um Banco de Dados Relacional (</w:t>
+        <w:t>Utilização de um Banco de Dados Relacional (</w:t>
       </w:r>
       <w:proofErr w:type="spellStart"/>
       <w:r>
@@ -838,17 +346,6 @@
         </w:rPr>
         <w:t>).</w:t>
       </w:r>
-    </w:p>
-    <w:p>
-      <w:pPr>
-        <w:pStyle w:val="PargrafodaLista"/>
-        <w:spacing w:before="30" w:line="276" w:lineRule="auto"/>
-        <w:ind w:left="688"/>
-        <w:jc w:val="both"/>
-        <w:rPr>
-          <w:rFonts w:ascii="Arial" w:hAnsi="Arial" w:cs="Arial"/>
-        </w:rPr>
-      </w:pPr>
     </w:p>
     <w:p>
       <w:pPr>
@@ -857,7 +354,7 @@
           <w:ilvl w:val="0"/>
           <w:numId w:val="6"/>
         </w:numPr>
-        <w:spacing w:before="30" w:line="276" w:lineRule="auto"/>
+        <w:spacing w:before="30" w:line="360" w:lineRule="auto"/>
         <w:jc w:val="both"/>
         <w:rPr>
           <w:rFonts w:ascii="Arial" w:hAnsi="Arial" w:cs="Arial"/>
@@ -869,17 +366,6 @@
         </w:rPr>
         <w:t>Viabilidade Organizacional</w:t>
       </w:r>
-    </w:p>
-    <w:p>
-      <w:pPr>
-        <w:pStyle w:val="PargrafodaLista"/>
-        <w:spacing w:before="30" w:line="276" w:lineRule="auto"/>
-        <w:ind w:left="708"/>
-        <w:jc w:val="both"/>
-        <w:rPr>
-          <w:rFonts w:ascii="Arial" w:hAnsi="Arial" w:cs="Arial"/>
-        </w:rPr>
-      </w:pPr>
     </w:p>
     <w:p>
       <w:pPr>
@@ -888,7 +374,7 @@
           <w:ilvl w:val="0"/>
           <w:numId w:val="9"/>
         </w:numPr>
-        <w:spacing w:before="30" w:line="276" w:lineRule="auto"/>
+        <w:spacing w:before="30" w:line="360" w:lineRule="auto"/>
         <w:ind w:left="708"/>
         <w:jc w:val="both"/>
         <w:rPr>
@@ -904,7 +390,7 @@
           <w:ilvl w:val="1"/>
           <w:numId w:val="9"/>
         </w:numPr>
-        <w:spacing w:before="30" w:line="276" w:lineRule="auto"/>
+        <w:spacing w:before="30" w:line="360" w:lineRule="auto"/>
         <w:ind w:left="708"/>
         <w:jc w:val="both"/>
         <w:rPr>
@@ -929,7 +415,7 @@
     <w:p>
       <w:pPr>
         <w:pStyle w:val="PargrafodaLista"/>
-        <w:spacing w:before="30" w:line="276" w:lineRule="auto"/>
+        <w:spacing w:before="30" w:line="360" w:lineRule="auto"/>
         <w:ind w:left="708"/>
         <w:jc w:val="both"/>
         <w:rPr>
@@ -958,7 +444,7 @@
     <w:p>
       <w:pPr>
         <w:pStyle w:val="PargrafodaLista"/>
-        <w:spacing w:before="30" w:line="276" w:lineRule="auto"/>
+        <w:spacing w:before="30" w:line="360" w:lineRule="auto"/>
         <w:ind w:left="708"/>
         <w:jc w:val="both"/>
         <w:rPr>
@@ -1031,7 +517,7 @@
     <w:p>
       <w:pPr>
         <w:pStyle w:val="PargrafodaLista"/>
-        <w:spacing w:before="30" w:line="276" w:lineRule="auto"/>
+        <w:spacing w:before="30" w:line="360" w:lineRule="auto"/>
         <w:ind w:left="708"/>
         <w:jc w:val="both"/>
         <w:rPr>
@@ -1060,7 +546,7 @@
     <w:p>
       <w:pPr>
         <w:pStyle w:val="PargrafodaLista"/>
-        <w:spacing w:before="30" w:line="276" w:lineRule="auto"/>
+        <w:spacing w:before="30" w:line="360" w:lineRule="auto"/>
         <w:ind w:left="708"/>
         <w:jc w:val="both"/>
         <w:rPr>
@@ -1081,7 +567,7 @@
           <w:ilvl w:val="1"/>
           <w:numId w:val="9"/>
         </w:numPr>
-        <w:spacing w:before="30" w:line="276" w:lineRule="auto"/>
+        <w:spacing w:before="30" w:line="360" w:lineRule="auto"/>
         <w:jc w:val="both"/>
         <w:rPr>
           <w:rFonts w:ascii="Arial" w:hAnsi="Arial" w:cs="Arial"/>
@@ -1266,7 +752,7 @@
           <w:ilvl w:val="1"/>
           <w:numId w:val="9"/>
         </w:numPr>
-        <w:spacing w:before="30" w:line="276" w:lineRule="auto"/>
+        <w:spacing w:before="30" w:line="360" w:lineRule="auto"/>
         <w:jc w:val="both"/>
         <w:rPr>
           <w:rFonts w:ascii="Arial" w:hAnsi="Arial" w:cs="Arial"/>
@@ -1422,17 +908,6 @@
         </w:rPr>
         <w:t>atendimento.</w:t>
       </w:r>
-    </w:p>
-    <w:p>
-      <w:pPr>
-        <w:pStyle w:val="PargrafodaLista"/>
-        <w:spacing w:before="30" w:line="276" w:lineRule="auto"/>
-        <w:ind w:left="405"/>
-        <w:jc w:val="both"/>
-        <w:rPr>
-          <w:rFonts w:ascii="Arial" w:hAnsi="Arial" w:cs="Arial"/>
-        </w:rPr>
-      </w:pPr>
     </w:p>
     <w:p>
       <w:pPr>
@@ -1441,7 +916,7 @@
           <w:ilvl w:val="0"/>
           <w:numId w:val="6"/>
         </w:numPr>
-        <w:spacing w:before="30" w:line="276" w:lineRule="auto"/>
+        <w:spacing w:before="30" w:line="360" w:lineRule="auto"/>
         <w:jc w:val="both"/>
         <w:rPr>
           <w:rFonts w:ascii="Arial" w:hAnsi="Arial" w:cs="Arial"/>
@@ -1457,7 +932,7 @@
     <w:p>
       <w:pPr>
         <w:pStyle w:val="PargrafodaLista"/>
-        <w:spacing w:before="30" w:line="276" w:lineRule="auto"/>
+        <w:spacing w:before="30" w:line="360" w:lineRule="auto"/>
         <w:ind w:left="360"/>
         <w:jc w:val="both"/>
         <w:rPr>
@@ -1472,7 +947,7 @@
           <w:ilvl w:val="1"/>
           <w:numId w:val="6"/>
         </w:numPr>
-        <w:spacing w:before="30" w:line="276" w:lineRule="auto"/>
+        <w:spacing w:before="30" w:line="360" w:lineRule="auto"/>
         <w:jc w:val="both"/>
         <w:rPr>
           <w:rFonts w:ascii="Arial" w:hAnsi="Arial" w:cs="Arial"/>
@@ -1504,7 +979,7 @@
           <w:ilvl w:val="1"/>
           <w:numId w:val="6"/>
         </w:numPr>
-        <w:spacing w:before="30" w:line="276" w:lineRule="auto"/>
+        <w:spacing w:before="30" w:line="360" w:lineRule="auto"/>
         <w:jc w:val="both"/>
         <w:rPr>
           <w:rFonts w:ascii="Arial" w:hAnsi="Arial" w:cs="Arial"/>
@@ -1514,19 +989,21 @@
         <w:rPr>
           <w:rFonts w:ascii="Arial" w:hAnsi="Arial" w:cs="Arial"/>
         </w:rPr>
+        <w:lastRenderedPageBreak/>
+        <w:t>Elas têm</w:t>
+      </w:r>
+      <w:r>
+        <w:rPr>
+          <w:rFonts w:ascii="Arial" w:hAnsi="Arial" w:cs="Arial"/>
+        </w:rPr>
+        <w:t xml:space="preserve"> </w:t>
+      </w:r>
+      <w:r>
+        <w:rPr>
+          <w:rFonts w:ascii="Arial" w:hAnsi="Arial" w:cs="Arial"/>
+        </w:rPr>
         <w:t>48 anos e 22 anos, conhecimento básico, usual e intermediário.</w:t>
       </w:r>
-    </w:p>
-    <w:p>
-      <w:pPr>
-        <w:pStyle w:val="PargrafodaLista"/>
-        <w:spacing w:before="30" w:line="276" w:lineRule="auto"/>
-        <w:ind w:left="360"/>
-        <w:jc w:val="both"/>
-        <w:rPr>
-          <w:rFonts w:ascii="Arial" w:hAnsi="Arial" w:cs="Arial"/>
-        </w:rPr>
-      </w:pPr>
     </w:p>
     <w:p>
       <w:pPr>
@@ -1535,7 +1012,7 @@
           <w:ilvl w:val="0"/>
           <w:numId w:val="6"/>
         </w:numPr>
-        <w:spacing w:before="30" w:line="276" w:lineRule="auto"/>
+        <w:spacing w:before="30" w:line="360" w:lineRule="auto"/>
         <w:jc w:val="both"/>
         <w:rPr>
           <w:rFonts w:ascii="Arial" w:hAnsi="Arial" w:cs="Arial"/>
@@ -1547,17 +1024,6 @@
         </w:rPr>
         <w:t>Escopo do projeto</w:t>
       </w:r>
-    </w:p>
-    <w:p>
-      <w:pPr>
-        <w:pStyle w:val="PargrafodaLista"/>
-        <w:spacing w:before="30" w:line="276" w:lineRule="auto"/>
-        <w:ind w:left="360"/>
-        <w:jc w:val="both"/>
-        <w:rPr>
-          <w:rFonts w:ascii="Arial" w:hAnsi="Arial" w:cs="Arial"/>
-        </w:rPr>
-      </w:pPr>
     </w:p>
     <w:p>
       <w:pPr>
@@ -1566,7 +1032,7 @@
           <w:ilvl w:val="0"/>
           <w:numId w:val="8"/>
         </w:numPr>
-        <w:spacing w:before="30" w:line="276" w:lineRule="auto"/>
+        <w:spacing w:before="30" w:line="360" w:lineRule="auto"/>
         <w:jc w:val="both"/>
         <w:rPr>
           <w:rFonts w:ascii="Arial" w:hAnsi="Arial" w:cs="Arial"/>
@@ -1581,7 +1047,7 @@
           <w:ilvl w:val="0"/>
           <w:numId w:val="8"/>
         </w:numPr>
-        <w:spacing w:before="30" w:line="276" w:lineRule="auto"/>
+        <w:spacing w:before="30" w:line="360" w:lineRule="auto"/>
         <w:jc w:val="both"/>
         <w:rPr>
           <w:rFonts w:ascii="Arial" w:hAnsi="Arial" w:cs="Arial"/>
@@ -1596,7 +1062,7 @@
           <w:ilvl w:val="0"/>
           <w:numId w:val="8"/>
         </w:numPr>
-        <w:spacing w:before="30" w:line="276" w:lineRule="auto"/>
+        <w:spacing w:before="30" w:line="360" w:lineRule="auto"/>
         <w:jc w:val="both"/>
         <w:rPr>
           <w:rFonts w:ascii="Arial" w:hAnsi="Arial" w:cs="Arial"/>
@@ -1611,7 +1077,7 @@
           <w:ilvl w:val="0"/>
           <w:numId w:val="8"/>
         </w:numPr>
-        <w:spacing w:before="30" w:line="276" w:lineRule="auto"/>
+        <w:spacing w:before="30" w:line="360" w:lineRule="auto"/>
         <w:jc w:val="both"/>
         <w:rPr>
           <w:rFonts w:ascii="Arial" w:hAnsi="Arial" w:cs="Arial"/>
@@ -1626,7 +1092,7 @@
           <w:ilvl w:val="1"/>
           <w:numId w:val="8"/>
         </w:numPr>
-        <w:spacing w:before="30" w:line="276" w:lineRule="auto"/>
+        <w:spacing w:before="30" w:line="360" w:lineRule="auto"/>
         <w:jc w:val="both"/>
         <w:rPr>
           <w:rFonts w:ascii="Arial" w:hAnsi="Arial" w:cs="Arial"/>
@@ -1641,7 +1107,7 @@
     </w:p>
     <w:p>
       <w:pPr>
-        <w:spacing w:before="30" w:line="276" w:lineRule="auto"/>
+        <w:spacing w:before="30" w:line="360" w:lineRule="auto"/>
         <w:ind w:firstLine="708"/>
         <w:jc w:val="both"/>
         <w:rPr>
@@ -1657,7 +1123,7 @@
     </w:p>
     <w:p>
       <w:pPr>
-        <w:spacing w:before="30" w:line="276" w:lineRule="auto"/>
+        <w:spacing w:before="30" w:line="360" w:lineRule="auto"/>
         <w:ind w:firstLine="708"/>
         <w:jc w:val="both"/>
         <w:rPr>
@@ -1673,7 +1139,7 @@
     </w:p>
     <w:p>
       <w:pPr>
-        <w:spacing w:before="30" w:line="276" w:lineRule="auto"/>
+        <w:spacing w:before="30" w:line="360" w:lineRule="auto"/>
         <w:ind w:firstLine="708"/>
         <w:jc w:val="both"/>
         <w:rPr>
@@ -1706,7 +1172,7 @@
           <w:ilvl w:val="1"/>
           <w:numId w:val="8"/>
         </w:numPr>
-        <w:spacing w:before="30" w:line="276" w:lineRule="auto"/>
+        <w:spacing w:before="30" w:line="360" w:lineRule="auto"/>
         <w:jc w:val="both"/>
         <w:rPr>
           <w:rFonts w:ascii="Arial" w:hAnsi="Arial" w:cs="Arial"/>
@@ -1721,7 +1187,7 @@
     </w:p>
     <w:p>
       <w:pPr>
-        <w:spacing w:before="30" w:line="276" w:lineRule="auto"/>
+        <w:spacing w:before="30" w:line="360" w:lineRule="auto"/>
         <w:ind w:firstLine="708"/>
         <w:jc w:val="both"/>
         <w:rPr>
@@ -1743,7 +1209,7 @@
     </w:p>
     <w:p>
       <w:pPr>
-        <w:spacing w:before="30" w:line="276" w:lineRule="auto"/>
+        <w:spacing w:before="30" w:line="360" w:lineRule="auto"/>
         <w:ind w:left="708"/>
         <w:jc w:val="both"/>
         <w:rPr>
@@ -1756,6 +1222,553 @@
         </w:rPr>
         <w:t>• Gerar relatórios de produtos acessados, aqueles que foram comprados e as desistências no meio do caminho;</w:t>
       </w:r>
+    </w:p>
+    <w:p>
+      <w:pPr>
+        <w:pStyle w:val="Ttulo1"/>
+        <w:numPr>
+          <w:ilvl w:val="0"/>
+          <w:numId w:val="8"/>
+        </w:numPr>
+        <w:spacing w:before="30" w:line="360" w:lineRule="auto"/>
+        <w:jc w:val="both"/>
+        <w:rPr>
+          <w:rFonts w:eastAsiaTheme="minorHAnsi" w:cs="Arial"/>
+          <w:sz w:val="22"/>
+          <w:szCs w:val="22"/>
+        </w:rPr>
+      </w:pPr>
+      <w:r>
+        <w:rPr>
+          <w:rFonts w:eastAsiaTheme="minorHAnsi" w:cs="Arial"/>
+          <w:sz w:val="22"/>
+          <w:szCs w:val="22"/>
+        </w:rPr>
+        <w:t>Informações do negócio</w:t>
+      </w:r>
+      <w:r>
+        <w:rPr>
+          <w:rFonts w:eastAsiaTheme="minorHAnsi" w:cs="Arial"/>
+          <w:sz w:val="22"/>
+          <w:szCs w:val="22"/>
+        </w:rPr>
+        <w:t xml:space="preserve"> </w:t>
+      </w:r>
+    </w:p>
+    <w:p>
+      <w:pPr>
+        <w:pStyle w:val="PargrafodaLista"/>
+        <w:numPr>
+          <w:ilvl w:val="1"/>
+          <w:numId w:val="8"/>
+        </w:numPr>
+        <w:spacing w:line="360" w:lineRule="auto"/>
+        <w:rPr>
+          <w:rFonts w:ascii="Arial" w:hAnsi="Arial" w:cs="Arial"/>
+        </w:rPr>
+      </w:pPr>
+      <w:r>
+        <w:rPr>
+          <w:rFonts w:ascii="Arial" w:hAnsi="Arial" w:cs="Arial"/>
+        </w:rPr>
+        <w:t xml:space="preserve">Questionário para levantamento de </w:t>
+      </w:r>
+      <w:r>
+        <w:rPr>
+          <w:rFonts w:ascii="Arial" w:hAnsi="Arial" w:cs="Arial"/>
+          <w:b/>
+          <w:bCs/>
+        </w:rPr>
+        <w:t>dados para o sistema</w:t>
+      </w:r>
+      <w:r>
+        <w:rPr>
+          <w:rFonts w:ascii="Arial" w:hAnsi="Arial" w:cs="Arial"/>
+        </w:rPr>
+        <w:t>:</w:t>
+      </w:r>
+    </w:p>
+    <w:p>
+      <w:pPr>
+        <w:spacing w:line="360" w:lineRule="auto"/>
+        <w:ind w:left="709"/>
+        <w:rPr>
+          <w:rFonts w:ascii="Arial" w:hAnsi="Arial" w:cs="Arial"/>
+        </w:rPr>
+      </w:pPr>
+      <w:r>
+        <w:rPr>
+          <w:rFonts w:ascii="Arial" w:hAnsi="Arial" w:cs="Arial"/>
+        </w:rPr>
+        <w:t>•</w:t>
+      </w:r>
+      <w:r>
+        <w:rPr>
+          <w:rFonts w:ascii="Arial" w:hAnsi="Arial" w:cs="Arial"/>
+        </w:rPr>
+        <w:t xml:space="preserve"> Os </w:t>
+      </w:r>
+      <w:r>
+        <w:rPr>
+          <w:rFonts w:ascii="Arial" w:hAnsi="Arial" w:cs="Arial"/>
+          <w:b/>
+          <w:bCs/>
+        </w:rPr>
+        <w:t>clientes</w:t>
+      </w:r>
+      <w:r>
+        <w:rPr>
+          <w:rFonts w:ascii="Arial" w:hAnsi="Arial" w:cs="Arial"/>
+        </w:rPr>
+        <w:t xml:space="preserve"> são cadastrados por algum meio?</w:t>
+      </w:r>
+      <w:r>
+        <w:rPr>
+          <w:rFonts w:ascii="Arial" w:hAnsi="Arial" w:cs="Arial"/>
+        </w:rPr>
+        <w:t xml:space="preserve"> </w:t>
+      </w:r>
+    </w:p>
+    <w:p>
+      <w:pPr>
+        <w:pStyle w:val="PargrafodaLista"/>
+        <w:numPr>
+          <w:ilvl w:val="0"/>
+          <w:numId w:val="10"/>
+        </w:numPr>
+        <w:spacing w:line="360" w:lineRule="auto"/>
+        <w:rPr>
+          <w:rFonts w:ascii="Arial" w:hAnsi="Arial" w:cs="Arial"/>
+        </w:rPr>
+      </w:pPr>
+      <w:r>
+        <w:rPr>
+          <w:rFonts w:ascii="Arial" w:hAnsi="Arial" w:cs="Arial"/>
+        </w:rPr>
+        <w:t xml:space="preserve">Se sim, </w:t>
+      </w:r>
+      <w:r>
+        <w:rPr>
+          <w:rFonts w:ascii="Arial" w:hAnsi="Arial" w:cs="Arial"/>
+        </w:rPr>
+        <w:t>são solicitados</w:t>
+      </w:r>
+      <w:r>
+        <w:rPr>
+          <w:rFonts w:ascii="Arial" w:hAnsi="Arial" w:cs="Arial"/>
+        </w:rPr>
+        <w:t xml:space="preserve"> quais dados para realizar esse cadastro?</w:t>
+      </w:r>
+    </w:p>
+    <w:p>
+      <w:pPr>
+        <w:pStyle w:val="PargrafodaLista"/>
+        <w:numPr>
+          <w:ilvl w:val="0"/>
+          <w:numId w:val="10"/>
+        </w:numPr>
+        <w:spacing w:line="360" w:lineRule="auto"/>
+        <w:rPr>
+          <w:rFonts w:ascii="Arial" w:hAnsi="Arial" w:cs="Arial"/>
+        </w:rPr>
+      </w:pPr>
+      <w:r>
+        <w:rPr>
+          <w:rFonts w:ascii="Arial" w:hAnsi="Arial" w:cs="Arial"/>
+        </w:rPr>
+        <w:t xml:space="preserve">Se não, quais dados são essenciais para cadastrarmos? </w:t>
+      </w:r>
+    </w:p>
+    <w:p>
+      <w:pPr>
+        <w:spacing w:line="360" w:lineRule="auto"/>
+        <w:ind w:left="709"/>
+        <w:rPr>
+          <w:rFonts w:ascii="Arial" w:hAnsi="Arial" w:cs="Arial"/>
+        </w:rPr>
+      </w:pPr>
+      <w:r>
+        <w:rPr>
+          <w:rFonts w:ascii="Arial" w:hAnsi="Arial" w:cs="Arial"/>
+        </w:rPr>
+        <w:t>•</w:t>
+      </w:r>
+      <w:r>
+        <w:rPr>
+          <w:rFonts w:ascii="Arial" w:hAnsi="Arial" w:cs="Arial"/>
+        </w:rPr>
+        <w:t xml:space="preserve"> </w:t>
+      </w:r>
+      <w:r>
+        <w:rPr>
+          <w:rFonts w:ascii="Arial" w:hAnsi="Arial" w:cs="Arial"/>
+        </w:rPr>
+        <w:t>Os</w:t>
+      </w:r>
+      <w:r>
+        <w:rPr>
+          <w:rFonts w:ascii="Arial" w:hAnsi="Arial" w:cs="Arial"/>
+        </w:rPr>
+        <w:t xml:space="preserve"> </w:t>
+      </w:r>
+      <w:r>
+        <w:rPr>
+          <w:rFonts w:ascii="Arial" w:hAnsi="Arial" w:cs="Arial"/>
+          <w:b/>
+          <w:bCs/>
+        </w:rPr>
+        <w:t>produtos</w:t>
+      </w:r>
+      <w:r>
+        <w:rPr>
+          <w:rFonts w:ascii="Arial" w:hAnsi="Arial" w:cs="Arial"/>
+        </w:rPr>
+        <w:t xml:space="preserve"> </w:t>
+      </w:r>
+      <w:r>
+        <w:rPr>
+          <w:rFonts w:ascii="Arial" w:hAnsi="Arial" w:cs="Arial"/>
+        </w:rPr>
+        <w:t>disponíveis são cadastrados</w:t>
+      </w:r>
+      <w:r>
+        <w:rPr>
+          <w:rFonts w:ascii="Arial" w:hAnsi="Arial" w:cs="Arial"/>
+        </w:rPr>
+        <w:t>?</w:t>
+      </w:r>
+      <w:r>
+        <w:rPr>
+          <w:rFonts w:ascii="Arial" w:hAnsi="Arial" w:cs="Arial"/>
+        </w:rPr>
+        <w:t xml:space="preserve"> </w:t>
+      </w:r>
+    </w:p>
+    <w:p>
+      <w:pPr>
+        <w:pStyle w:val="PargrafodaLista"/>
+        <w:numPr>
+          <w:ilvl w:val="0"/>
+          <w:numId w:val="10"/>
+        </w:numPr>
+        <w:spacing w:line="360" w:lineRule="auto"/>
+        <w:rPr>
+          <w:rFonts w:ascii="Arial" w:hAnsi="Arial" w:cs="Arial"/>
+        </w:rPr>
+      </w:pPr>
+      <w:r>
+        <w:rPr>
+          <w:rFonts w:ascii="Arial" w:hAnsi="Arial" w:cs="Arial"/>
+        </w:rPr>
+        <w:t xml:space="preserve">Se sim, quais </w:t>
+      </w:r>
+      <w:r>
+        <w:rPr>
+          <w:rFonts w:ascii="Arial" w:hAnsi="Arial" w:cs="Arial"/>
+        </w:rPr>
+        <w:t>dados</w:t>
+      </w:r>
+      <w:r>
+        <w:rPr>
+          <w:rFonts w:ascii="Arial" w:hAnsi="Arial" w:cs="Arial"/>
+        </w:rPr>
+        <w:t xml:space="preserve"> são cadastrad</w:t>
+      </w:r>
+      <w:r>
+        <w:rPr>
+          <w:rFonts w:ascii="Arial" w:hAnsi="Arial" w:cs="Arial"/>
+        </w:rPr>
+        <w:t>o</w:t>
+      </w:r>
+      <w:r>
+        <w:rPr>
+          <w:rFonts w:ascii="Arial" w:hAnsi="Arial" w:cs="Arial"/>
+        </w:rPr>
+        <w:t>s?</w:t>
+      </w:r>
+    </w:p>
+    <w:p>
+      <w:pPr>
+        <w:pStyle w:val="PargrafodaLista"/>
+        <w:numPr>
+          <w:ilvl w:val="0"/>
+          <w:numId w:val="10"/>
+        </w:numPr>
+        <w:spacing w:line="360" w:lineRule="auto"/>
+        <w:rPr>
+          <w:rFonts w:ascii="Arial" w:hAnsi="Arial" w:cs="Arial"/>
+        </w:rPr>
+      </w:pPr>
+      <w:r>
+        <w:rPr>
+          <w:rFonts w:ascii="Arial" w:hAnsi="Arial" w:cs="Arial"/>
+        </w:rPr>
+        <w:t>Se não, é relevante armazenarmos quais dados para demostrarmos ao cliente e quais dados para sua gestão?</w:t>
+      </w:r>
+    </w:p>
+    <w:p>
+      <w:pPr>
+        <w:spacing w:line="360" w:lineRule="auto"/>
+        <w:ind w:firstLine="709"/>
+        <w:rPr>
+          <w:rFonts w:ascii="Arial" w:hAnsi="Arial" w:cs="Arial"/>
+        </w:rPr>
+      </w:pPr>
+      <w:r>
+        <w:rPr>
+          <w:rFonts w:ascii="Arial" w:hAnsi="Arial" w:cs="Arial"/>
+        </w:rPr>
+        <w:t xml:space="preserve">• Os </w:t>
+      </w:r>
+      <w:r>
+        <w:rPr>
+          <w:rFonts w:ascii="Arial" w:hAnsi="Arial" w:cs="Arial"/>
+          <w:b/>
+          <w:bCs/>
+        </w:rPr>
+        <w:t>profissionais</w:t>
+      </w:r>
+      <w:r>
+        <w:rPr>
+          <w:rFonts w:ascii="Arial" w:hAnsi="Arial" w:cs="Arial"/>
+        </w:rPr>
+        <w:t xml:space="preserve"> </w:t>
+      </w:r>
+      <w:r>
+        <w:rPr>
+          <w:rFonts w:ascii="Arial" w:hAnsi="Arial" w:cs="Arial"/>
+        </w:rPr>
+        <w:t xml:space="preserve">que </w:t>
+      </w:r>
+      <w:r>
+        <w:rPr>
+          <w:rFonts w:ascii="Arial" w:hAnsi="Arial" w:cs="Arial"/>
+          <w:b/>
+          <w:bCs/>
+          <w:i/>
+          <w:iCs/>
+        </w:rPr>
+        <w:t>fazem</w:t>
+      </w:r>
+      <w:r>
+        <w:rPr>
+          <w:rFonts w:ascii="Arial" w:hAnsi="Arial" w:cs="Arial"/>
+        </w:rPr>
+        <w:t xml:space="preserve"> os produtos são cadastrados</w:t>
+      </w:r>
+      <w:r>
+        <w:rPr>
+          <w:rFonts w:ascii="Arial" w:hAnsi="Arial" w:cs="Arial"/>
+        </w:rPr>
+        <w:t xml:space="preserve">? </w:t>
+      </w:r>
+    </w:p>
+    <w:p>
+      <w:pPr>
+        <w:pStyle w:val="PargrafodaLista"/>
+        <w:numPr>
+          <w:ilvl w:val="0"/>
+          <w:numId w:val="10"/>
+        </w:numPr>
+        <w:spacing w:line="360" w:lineRule="auto"/>
+        <w:rPr>
+          <w:rFonts w:ascii="Arial" w:hAnsi="Arial" w:cs="Arial"/>
+        </w:rPr>
+      </w:pPr>
+      <w:r>
+        <w:rPr>
+          <w:rFonts w:ascii="Arial" w:hAnsi="Arial" w:cs="Arial"/>
+        </w:rPr>
+        <w:t>Se sim, quais dados são cadastrados?</w:t>
+      </w:r>
+    </w:p>
+    <w:p>
+      <w:pPr>
+        <w:pStyle w:val="PargrafodaLista"/>
+        <w:numPr>
+          <w:ilvl w:val="0"/>
+          <w:numId w:val="10"/>
+        </w:numPr>
+        <w:spacing w:line="360" w:lineRule="auto"/>
+        <w:rPr>
+          <w:rFonts w:ascii="Arial" w:hAnsi="Arial" w:cs="Arial"/>
+        </w:rPr>
+      </w:pPr>
+      <w:r>
+        <w:rPr>
+          <w:rFonts w:ascii="Arial" w:hAnsi="Arial" w:cs="Arial"/>
+        </w:rPr>
+        <w:t>Se não, quais dados são essenciais para o sistema?</w:t>
+      </w:r>
+    </w:p>
+    <w:p>
+      <w:pPr>
+        <w:spacing w:line="360" w:lineRule="auto"/>
+        <w:ind w:left="709"/>
+        <w:rPr>
+          <w:rFonts w:ascii="Arial" w:hAnsi="Arial" w:cs="Arial"/>
+          <w:b/>
+          <w:bCs/>
+          <w:i/>
+          <w:iCs/>
+        </w:rPr>
+      </w:pPr>
+      <w:r>
+        <w:rPr>
+          <w:rFonts w:ascii="Arial" w:hAnsi="Arial" w:cs="Arial"/>
+        </w:rPr>
+        <w:t>•</w:t>
+      </w:r>
+      <w:r>
+        <w:rPr>
+          <w:rFonts w:ascii="Arial" w:hAnsi="Arial" w:cs="Arial"/>
+        </w:rPr>
+        <w:t xml:space="preserve"> </w:t>
+      </w:r>
+      <w:r>
+        <w:rPr>
+          <w:rFonts w:ascii="Arial" w:hAnsi="Arial" w:cs="Arial"/>
+        </w:rPr>
+        <w:t xml:space="preserve">Referente as </w:t>
+      </w:r>
+      <w:r>
+        <w:rPr>
+          <w:rFonts w:ascii="Arial" w:hAnsi="Arial" w:cs="Arial"/>
+          <w:b/>
+          <w:bCs/>
+          <w:i/>
+          <w:iCs/>
+        </w:rPr>
+        <w:t>compras:</w:t>
+      </w:r>
+    </w:p>
+    <w:p>
+      <w:pPr>
+        <w:pStyle w:val="PargrafodaLista"/>
+        <w:numPr>
+          <w:ilvl w:val="0"/>
+          <w:numId w:val="10"/>
+        </w:numPr>
+        <w:spacing w:line="360" w:lineRule="auto"/>
+        <w:rPr>
+          <w:rFonts w:ascii="Arial" w:hAnsi="Arial" w:cs="Arial"/>
+        </w:rPr>
+      </w:pPr>
+      <w:r>
+        <w:rPr>
+          <w:rFonts w:ascii="Arial" w:hAnsi="Arial" w:cs="Arial"/>
+        </w:rPr>
+        <w:t>Como são feitos os pedidos de compras hoje?</w:t>
+      </w:r>
+    </w:p>
+    <w:p>
+      <w:pPr>
+        <w:pStyle w:val="PargrafodaLista"/>
+        <w:numPr>
+          <w:ilvl w:val="0"/>
+          <w:numId w:val="10"/>
+        </w:numPr>
+        <w:spacing w:line="360" w:lineRule="auto"/>
+        <w:rPr>
+          <w:rFonts w:ascii="Arial" w:hAnsi="Arial" w:cs="Arial"/>
+        </w:rPr>
+      </w:pPr>
+      <w:r>
+        <w:rPr>
+          <w:rFonts w:ascii="Arial" w:hAnsi="Arial" w:cs="Arial"/>
+        </w:rPr>
+        <w:t>Quais as formas de pagamento aceitas?</w:t>
+      </w:r>
+    </w:p>
+    <w:p>
+      <w:pPr>
+        <w:pStyle w:val="PargrafodaLista"/>
+        <w:numPr>
+          <w:ilvl w:val="0"/>
+          <w:numId w:val="10"/>
+        </w:numPr>
+        <w:spacing w:line="360" w:lineRule="auto"/>
+        <w:rPr>
+          <w:rFonts w:ascii="Arial" w:hAnsi="Arial" w:cs="Arial"/>
+        </w:rPr>
+      </w:pPr>
+      <w:r>
+        <w:rPr>
+          <w:rFonts w:ascii="Arial" w:hAnsi="Arial" w:cs="Arial"/>
+        </w:rPr>
+        <w:t>Quais são as formas de entrega do produto?</w:t>
+      </w:r>
+      <w:r>
+        <w:rPr>
+          <w:rFonts w:ascii="Arial" w:hAnsi="Arial" w:cs="Arial"/>
+        </w:rPr>
+        <w:t xml:space="preserve"> Nas formas de entrega por terceiros, é feito a confirmação da entrega com o cliente?</w:t>
+      </w:r>
+    </w:p>
+    <w:p>
+      <w:pPr>
+        <w:pStyle w:val="PargrafodaLista"/>
+        <w:numPr>
+          <w:ilvl w:val="0"/>
+          <w:numId w:val="10"/>
+        </w:numPr>
+        <w:spacing w:line="360" w:lineRule="auto"/>
+        <w:rPr>
+          <w:rFonts w:ascii="Arial" w:hAnsi="Arial" w:cs="Arial"/>
+        </w:rPr>
+      </w:pPr>
+      <w:r>
+        <w:rPr>
+          <w:rFonts w:ascii="Arial" w:hAnsi="Arial" w:cs="Arial"/>
+        </w:rPr>
+        <w:t>São guardados dados sobre compras (notas fiscais</w:t>
+      </w:r>
+      <w:r>
+        <w:rPr>
+          <w:rFonts w:ascii="Arial" w:hAnsi="Arial" w:cs="Arial"/>
+        </w:rPr>
+        <w:t>, informações sobre pagamento e entrega de cada pedido</w:t>
+      </w:r>
+      <w:r>
+        <w:rPr>
+          <w:rFonts w:ascii="Arial" w:hAnsi="Arial" w:cs="Arial"/>
+        </w:rPr>
+        <w:t>)?</w:t>
+      </w:r>
+    </w:p>
+    <w:p>
+      <w:pPr>
+        <w:rPr>
+          <w:rFonts w:ascii="Segoe UI" w:hAnsi="Segoe UI" w:cs="Segoe UI"/>
+          <w:sz w:val="21"/>
+          <w:szCs w:val="21"/>
+        </w:rPr>
+      </w:pPr>
+      <w:r>
+        <w:rPr>
+          <w:rFonts w:ascii="Arial" w:hAnsi="Arial" w:cs="Arial"/>
+          <w:b/>
+          <w:bCs/>
+        </w:rPr>
+        <w:t>Apresentação:</w:t>
+      </w:r>
+      <w:r>
+        <w:rPr>
+          <w:rFonts w:ascii="Segoe UI" w:hAnsi="Segoe UI" w:cs="Segoe UI"/>
+          <w:sz w:val="21"/>
+          <w:szCs w:val="21"/>
+        </w:rPr>
+        <w:t xml:space="preserve"> </w:t>
+      </w:r>
+      <w:hyperlink r:id="rId5" w:history="1">
+        <w:r>
+          <w:rPr>
+            <w:rStyle w:val="Hyperlink"/>
+            <w:rFonts w:ascii="Arial" w:hAnsi="Arial" w:cs="Arial"/>
+          </w:rPr>
+          <w:t>https://www.youtube.com/watch?v=yub2abb-Q2w</w:t>
+        </w:r>
+      </w:hyperlink>
     </w:p>
     <w:sectPr>
       <w:pgSz w:w="11906" w:h="16838"/>
@@ -2173,7 +2186,7 @@
   <w:abstractNum w:abstractNumId="4" w15:restartNumberingAfterBreak="0">
     <w:nsid w:val="31566781"/>
     <w:multiLevelType w:val="multilevel"/>
-    <w:tmpl w:val="0416001F"/>
+    <w:tmpl w:val="6742D7C8"/>
     <w:lvl w:ilvl="0">
       <w:start w:val="1"/>
       <w:numFmt w:val="decimal"/>
@@ -2191,6 +2204,11 @@
       <w:pPr>
         <w:ind w:left="792" w:hanging="432"/>
       </w:pPr>
+      <w:rPr>
+        <w:rFonts w:ascii="Arial" w:hAnsi="Arial" w:cs="Arial" w:hint="default"/>
+        <w:sz w:val="22"/>
+        <w:szCs w:val="22"/>
+      </w:rPr>
     </w:lvl>
     <w:lvl w:ilvl="2">
       <w:start w:val="1"/>
@@ -2574,7 +2592,7 @@
   <w:abstractNum w:abstractNumId="8" w15:restartNumberingAfterBreak="0">
     <w:nsid w:val="6EA57588"/>
     <w:multiLevelType w:val="multilevel"/>
-    <w:tmpl w:val="0416001F"/>
+    <w:tmpl w:val="A1FE25CC"/>
     <w:lvl w:ilvl="0">
       <w:start w:val="1"/>
       <w:numFmt w:val="decimal"/>
@@ -2585,6 +2603,8 @@
       </w:pPr>
       <w:rPr>
         <w:rFonts w:hint="default"/>
+        <w:b/>
+        <w:bCs/>
       </w:rPr>
     </w:lvl>
     <w:lvl w:ilvl="1">
@@ -2658,6 +2678,119 @@
       <w:pPr>
         <w:ind w:left="4320" w:hanging="1440"/>
       </w:pPr>
+    </w:lvl>
+  </w:abstractNum>
+  <w:abstractNum w:abstractNumId="9" w15:restartNumberingAfterBreak="0">
+    <w:nsid w:val="75D07DED"/>
+    <w:multiLevelType w:val="hybridMultilevel"/>
+    <w:tmpl w:val="F690A1B8"/>
+    <w:lvl w:ilvl="0" w:tplc="2B56EEA6">
+      <w:start w:val="1"/>
+      <w:numFmt w:val="bullet"/>
+      <w:lvlText w:val=""/>
+      <w:lvlJc w:val="left"/>
+      <w:pPr>
+        <w:ind w:left="1778" w:hanging="360"/>
+      </w:pPr>
+      <w:rPr>
+        <w:rFonts w:ascii="Wingdings" w:eastAsiaTheme="minorHAnsi" w:hAnsi="Wingdings" w:cs="Arial" w:hint="default"/>
+      </w:rPr>
+    </w:lvl>
+    <w:lvl w:ilvl="1" w:tplc="04160003" w:tentative="1">
+      <w:start w:val="1"/>
+      <w:numFmt w:val="bullet"/>
+      <w:lvlText w:val="o"/>
+      <w:lvlJc w:val="left"/>
+      <w:pPr>
+        <w:ind w:left="2498" w:hanging="360"/>
+      </w:pPr>
+      <w:rPr>
+        <w:rFonts w:ascii="Courier New" w:hAnsi="Courier New" w:cs="Courier New" w:hint="default"/>
+      </w:rPr>
+    </w:lvl>
+    <w:lvl w:ilvl="2" w:tplc="04160005" w:tentative="1">
+      <w:start w:val="1"/>
+      <w:numFmt w:val="bullet"/>
+      <w:lvlText w:val=""/>
+      <w:lvlJc w:val="left"/>
+      <w:pPr>
+        <w:ind w:left="3218" w:hanging="360"/>
+      </w:pPr>
+      <w:rPr>
+        <w:rFonts w:ascii="Wingdings" w:hAnsi="Wingdings" w:hint="default"/>
+      </w:rPr>
+    </w:lvl>
+    <w:lvl w:ilvl="3" w:tplc="04160001" w:tentative="1">
+      <w:start w:val="1"/>
+      <w:numFmt w:val="bullet"/>
+      <w:lvlText w:val=""/>
+      <w:lvlJc w:val="left"/>
+      <w:pPr>
+        <w:ind w:left="3938" w:hanging="360"/>
+      </w:pPr>
+      <w:rPr>
+        <w:rFonts w:ascii="Symbol" w:hAnsi="Symbol" w:hint="default"/>
+      </w:rPr>
+    </w:lvl>
+    <w:lvl w:ilvl="4" w:tplc="04160003" w:tentative="1">
+      <w:start w:val="1"/>
+      <w:numFmt w:val="bullet"/>
+      <w:lvlText w:val="o"/>
+      <w:lvlJc w:val="left"/>
+      <w:pPr>
+        <w:ind w:left="4658" w:hanging="360"/>
+      </w:pPr>
+      <w:rPr>
+        <w:rFonts w:ascii="Courier New" w:hAnsi="Courier New" w:cs="Courier New" w:hint="default"/>
+      </w:rPr>
+    </w:lvl>
+    <w:lvl w:ilvl="5" w:tplc="04160005" w:tentative="1">
+      <w:start w:val="1"/>
+      <w:numFmt w:val="bullet"/>
+      <w:lvlText w:val=""/>
+      <w:lvlJc w:val="left"/>
+      <w:pPr>
+        <w:ind w:left="5378" w:hanging="360"/>
+      </w:pPr>
+      <w:rPr>
+        <w:rFonts w:ascii="Wingdings" w:hAnsi="Wingdings" w:hint="default"/>
+      </w:rPr>
+    </w:lvl>
+    <w:lvl w:ilvl="6" w:tplc="04160001" w:tentative="1">
+      <w:start w:val="1"/>
+      <w:numFmt w:val="bullet"/>
+      <w:lvlText w:val=""/>
+      <w:lvlJc w:val="left"/>
+      <w:pPr>
+        <w:ind w:left="6098" w:hanging="360"/>
+      </w:pPr>
+      <w:rPr>
+        <w:rFonts w:ascii="Symbol" w:hAnsi="Symbol" w:hint="default"/>
+      </w:rPr>
+    </w:lvl>
+    <w:lvl w:ilvl="7" w:tplc="04160003" w:tentative="1">
+      <w:start w:val="1"/>
+      <w:numFmt w:val="bullet"/>
+      <w:lvlText w:val="o"/>
+      <w:lvlJc w:val="left"/>
+      <w:pPr>
+        <w:ind w:left="6818" w:hanging="360"/>
+      </w:pPr>
+      <w:rPr>
+        <w:rFonts w:ascii="Courier New" w:hAnsi="Courier New" w:cs="Courier New" w:hint="default"/>
+      </w:rPr>
+    </w:lvl>
+    <w:lvl w:ilvl="8" w:tplc="04160005" w:tentative="1">
+      <w:start w:val="1"/>
+      <w:numFmt w:val="bullet"/>
+      <w:lvlText w:val=""/>
+      <w:lvlJc w:val="left"/>
+      <w:pPr>
+        <w:ind w:left="7538" w:hanging="360"/>
+      </w:pPr>
+      <w:rPr>
+        <w:rFonts w:ascii="Wingdings" w:hAnsi="Wingdings" w:hint="default"/>
+      </w:rPr>
     </w:lvl>
   </w:abstractNum>
   <w:num w:numId="1">
@@ -2686,6 +2819,9 @@
   </w:num>
   <w:num w:numId="9">
     <w:abstractNumId w:val="3"/>
+  </w:num>
+  <w:num w:numId="10">
+    <w:abstractNumId w:val="9"/>
   </w:num>
 </w:numbering>
 </file>
@@ -3088,7 +3224,7 @@
   <w:style w:type="paragraph" w:default="1" w:styleId="Normal">
     <w:name w:val="Normal"/>
     <w:qFormat/>
-    <w:rsid w:val="00846DB2"/>
+    <w:rsid w:val="001F3ED5"/>
   </w:style>
   <w:style w:type="paragraph" w:styleId="Ttulo1">
     <w:name w:val="heading 1"/>

</xml_diff>

<commit_message>
Alterações conforme reunião 03-09-2021
</commit_message>
<xml_diff>
--- a/Analise-Projetos-Sistemas/Levantamento de inf.docx
+++ b/Analise-Projetos-Sistemas/Levantamento de inf.docx
@@ -6,8 +6,251 @@
       <w:pPr>
         <w:pStyle w:val="Ttulo1"/>
         <w:spacing w:line="360" w:lineRule="auto"/>
-      </w:pPr>
-      <w:r>
+        <w:jc w:val="center"/>
+      </w:pPr>
+      <w:r>
+        <w:rPr>
+          <w:noProof/>
+        </w:rPr>
+        <w:drawing>
+          <wp:inline distT="0" distB="0" distL="0" distR="0" wp14:anchorId="3FD97E61" wp14:editId="14F736D5">
+            <wp:extent cx="2448560" cy="1573828"/>
+            <wp:effectExtent l="0" t="0" r="8890" b="7620"/>
+            <wp:docPr id="1" name="Imagem 1" descr="LOGO-ETEC – Leonardo Energy Brasil"/>
+            <wp:cNvGraphicFramePr>
+              <a:graphicFrameLocks xmlns:a="http://schemas.openxmlformats.org/drawingml/2006/main" noChangeAspect="1"/>
+            </wp:cNvGraphicFramePr>
+            <a:graphic xmlns:a="http://schemas.openxmlformats.org/drawingml/2006/main">
+              <a:graphicData uri="http://schemas.openxmlformats.org/drawingml/2006/picture">
+                <pic:pic xmlns:pic="http://schemas.openxmlformats.org/drawingml/2006/picture">
+                  <pic:nvPicPr>
+                    <pic:cNvPr id="0" name="Picture 1" descr="LOGO-ETEC – Leonardo Energy Brasil"/>
+                    <pic:cNvPicPr>
+                      <a:picLocks noChangeAspect="1" noChangeArrowheads="1"/>
+                    </pic:cNvPicPr>
+                  </pic:nvPicPr>
+                  <pic:blipFill>
+                    <a:blip r:embed="rId5" cstate="print">
+                      <a:extLst>
+                        <a:ext uri="{28A0092B-C50C-407E-A947-70E740481C1C}">
+                          <a14:useLocalDpi xmlns:a14="http://schemas.microsoft.com/office/drawing/2010/main" val="0"/>
+                        </a:ext>
+                      </a:extLst>
+                    </a:blip>
+                    <a:srcRect/>
+                    <a:stretch>
+                      <a:fillRect/>
+                    </a:stretch>
+                  </pic:blipFill>
+                  <pic:spPr bwMode="auto">
+                    <a:xfrm>
+                      <a:off x="0" y="0"/>
+                      <a:ext cx="2463085" cy="1583164"/>
+                    </a:xfrm>
+                    <a:prstGeom prst="rect">
+                      <a:avLst/>
+                    </a:prstGeom>
+                    <a:noFill/>
+                    <a:ln>
+                      <a:noFill/>
+                    </a:ln>
+                  </pic:spPr>
+                </pic:pic>
+              </a:graphicData>
+            </a:graphic>
+          </wp:inline>
+        </w:drawing>
+      </w:r>
+    </w:p>
+    <w:p>
+      <w:pPr>
+        <w:pStyle w:val="Ttulo1"/>
+        <w:spacing w:line="360" w:lineRule="auto"/>
+        <w:jc w:val="center"/>
+      </w:pPr>
+      <w:proofErr w:type="spellStart"/>
+      <w:r>
+        <w:t>Etec</w:t>
+      </w:r>
+      <w:proofErr w:type="spellEnd"/>
+      <w:r>
+        <w:t xml:space="preserve"> </w:t>
+      </w:r>
+      <w:proofErr w:type="spellStart"/>
+      <w:r>
+        <w:t>Dr.Emílio</w:t>
+      </w:r>
+      <w:proofErr w:type="spellEnd"/>
+      <w:r>
+        <w:t xml:space="preserve"> Hernandez Aguilar</w:t>
+      </w:r>
+      <w:r>
+        <w:t xml:space="preserve"> </w:t>
+      </w:r>
+    </w:p>
+    <w:p>
+      <w:pPr>
+        <w:pStyle w:val="Ttulo1"/>
+        <w:jc w:val="center"/>
+      </w:pPr>
+      <w:r>
+        <w:t xml:space="preserve">Analise e desenvolvimento de Sistemas </w:t>
+      </w:r>
+    </w:p>
+    <w:p/>
+    <w:p/>
+    <w:p/>
+    <w:p/>
+    <w:p/>
+    <w:p/>
+    <w:p/>
+    <w:p/>
+    <w:p/>
+    <w:p/>
+    <w:p/>
+    <w:p/>
+    <w:p/>
+    <w:p/>
+    <w:p/>
+    <w:p/>
+    <w:p/>
+    <w:p>
+      <w:pPr>
+        <w:jc w:val="center"/>
+        <w:rPr>
+          <w:sz w:val="36"/>
+          <w:szCs w:val="36"/>
+        </w:rPr>
+      </w:pPr>
+      <w:r>
+        <w:rPr>
+          <w:sz w:val="36"/>
+          <w:szCs w:val="36"/>
+        </w:rPr>
+        <w:t xml:space="preserve">Ingrid </w:t>
+      </w:r>
+      <w:proofErr w:type="spellStart"/>
+      <w:r>
+        <w:rPr>
+          <w:sz w:val="36"/>
+          <w:szCs w:val="36"/>
+        </w:rPr>
+        <w:t>Eufrasio</w:t>
+      </w:r>
+      <w:proofErr w:type="spellEnd"/>
+      <w:r>
+        <w:rPr>
+          <w:sz w:val="36"/>
+          <w:szCs w:val="36"/>
+        </w:rPr>
+        <w:t xml:space="preserve"> Rodrigues Polidoro</w:t>
+      </w:r>
+    </w:p>
+    <w:p>
+      <w:pPr>
+        <w:jc w:val="center"/>
+        <w:rPr>
+          <w:sz w:val="36"/>
+          <w:szCs w:val="36"/>
+        </w:rPr>
+      </w:pPr>
+      <w:r>
+        <w:rPr>
+          <w:sz w:val="36"/>
+          <w:szCs w:val="36"/>
+        </w:rPr>
+        <w:t xml:space="preserve">Matheus </w:t>
+      </w:r>
+      <w:proofErr w:type="spellStart"/>
+      <w:r>
+        <w:rPr>
+          <w:sz w:val="36"/>
+          <w:szCs w:val="36"/>
+        </w:rPr>
+        <w:t>Latancio</w:t>
+      </w:r>
+      <w:proofErr w:type="spellEnd"/>
+      <w:r>
+        <w:rPr>
+          <w:sz w:val="36"/>
+          <w:szCs w:val="36"/>
+        </w:rPr>
+        <w:t xml:space="preserve"> Polidoro</w:t>
+      </w:r>
+    </w:p>
+    <w:p>
+      <w:pPr>
+        <w:jc w:val="center"/>
+        <w:rPr>
+          <w:rFonts w:ascii="Arial" w:eastAsiaTheme="majorEastAsia" w:hAnsi="Arial" w:cstheme="majorBidi"/>
+          <w:sz w:val="36"/>
+          <w:szCs w:val="32"/>
+        </w:rPr>
+      </w:pPr>
+      <w:r>
+        <w:rPr>
+          <w:sz w:val="36"/>
+          <w:szCs w:val="36"/>
+        </w:rPr>
+        <w:t>V</w:t>
+      </w:r>
+      <w:r>
+        <w:rPr>
+          <w:sz w:val="36"/>
+          <w:szCs w:val="36"/>
+        </w:rPr>
+        <w:t>ictoria</w:t>
+      </w:r>
+      <w:r>
+        <w:rPr>
+          <w:sz w:val="36"/>
+          <w:szCs w:val="36"/>
+        </w:rPr>
+        <w:t xml:space="preserve"> </w:t>
+      </w:r>
+      <w:r>
+        <w:rPr>
+          <w:sz w:val="36"/>
+          <w:szCs w:val="36"/>
+        </w:rPr>
+        <w:t>dos</w:t>
+      </w:r>
+      <w:r>
+        <w:rPr>
+          <w:sz w:val="36"/>
+          <w:szCs w:val="36"/>
+        </w:rPr>
+        <w:t xml:space="preserve"> S</w:t>
+      </w:r>
+      <w:r>
+        <w:rPr>
+          <w:sz w:val="36"/>
+          <w:szCs w:val="36"/>
+        </w:rPr>
+        <w:t>antos</w:t>
+      </w:r>
+      <w:r>
+        <w:rPr>
+          <w:sz w:val="36"/>
+          <w:szCs w:val="36"/>
+        </w:rPr>
+        <w:t xml:space="preserve"> S</w:t>
+      </w:r>
+      <w:r>
+        <w:rPr>
+          <w:sz w:val="36"/>
+          <w:szCs w:val="36"/>
+        </w:rPr>
+        <w:t>aca</w:t>
+      </w:r>
+    </w:p>
+    <w:p>
+      <w:pPr>
+        <w:pStyle w:val="Ttulo1"/>
+        <w:spacing w:line="360" w:lineRule="auto"/>
+      </w:pPr>
+      <w:r>
+        <w:lastRenderedPageBreak/>
         <w:t xml:space="preserve">Modelo de </w:t>
       </w:r>
       <w:r>
@@ -308,7 +551,19 @@
         <w:rPr>
           <w:rFonts w:ascii="Arial" w:hAnsi="Arial" w:cs="Arial"/>
         </w:rPr>
-        <w:t>Sistema em rede, através de um domínio e hospedagem.</w:t>
+        <w:t xml:space="preserve">Sistema </w:t>
+      </w:r>
+      <w:r>
+        <w:rPr>
+          <w:rFonts w:ascii="Arial" w:hAnsi="Arial" w:cs="Arial"/>
+        </w:rPr>
+        <w:t>web (em rede)</w:t>
+      </w:r>
+      <w:r>
+        <w:rPr>
+          <w:rFonts w:ascii="Arial" w:hAnsi="Arial" w:cs="Arial"/>
+        </w:rPr>
+        <w:t>, através de um domínio e hospedagem.</w:t>
       </w:r>
     </w:p>
     <w:p>
@@ -971,6 +1226,12 @@
         </w:rPr>
         <w:t>usuários em geral (clientes)</w:t>
       </w:r>
+      <w:r>
+        <w:rPr>
+          <w:rFonts w:ascii="Arial" w:hAnsi="Arial" w:cs="Arial"/>
+        </w:rPr>
+        <w:t xml:space="preserve"> portanto o sistema deverá ser de fácil utilização.</w:t>
+      </w:r>
     </w:p>
     <w:p>
       <w:pPr>
@@ -1002,7 +1263,13 @@
         <w:rPr>
           <w:rFonts w:ascii="Arial" w:hAnsi="Arial" w:cs="Arial"/>
         </w:rPr>
-        <w:t>48 anos e 22 anos, conhecimento básico, usual e intermediário.</w:t>
+        <w:t>48 anos e 22 anos, conhecimento básico, usual e intermediário</w:t>
+      </w:r>
+      <w:r>
+        <w:rPr>
+          <w:rFonts w:ascii="Arial" w:hAnsi="Arial" w:cs="Arial"/>
+        </w:rPr>
+        <w:t xml:space="preserve">, </w:t>
       </w:r>
     </w:p>
     <w:p>
@@ -1118,7 +1385,21 @@
         <w:rPr>
           <w:rFonts w:ascii="Arial" w:hAnsi="Arial" w:cs="Arial"/>
         </w:rPr>
-        <w:t>• Listagem do catálogo de produtos;</w:t>
+        <w:t xml:space="preserve">• Listagem do catálogo de </w:t>
+      </w:r>
+      <w:r>
+        <w:rPr>
+          <w:rFonts w:ascii="Arial" w:hAnsi="Arial" w:cs="Arial"/>
+          <w:b/>
+          <w:bCs/>
+        </w:rPr>
+        <w:t>produtos</w:t>
+      </w:r>
+      <w:r>
+        <w:rPr>
+          <w:rFonts w:ascii="Arial" w:hAnsi="Arial" w:cs="Arial"/>
+        </w:rPr>
+        <w:t>;</w:t>
       </w:r>
     </w:p>
     <w:p>
@@ -1134,7 +1415,21 @@
         <w:rPr>
           <w:rFonts w:ascii="Arial" w:hAnsi="Arial" w:cs="Arial"/>
         </w:rPr>
-        <w:t>• Demonstrar especificações do produto (Preço e Material usado);</w:t>
+        <w:t xml:space="preserve">• Demonstrar especificações do </w:t>
+      </w:r>
+      <w:r>
+        <w:rPr>
+          <w:rFonts w:ascii="Arial" w:hAnsi="Arial" w:cs="Arial"/>
+          <w:b/>
+          <w:bCs/>
+        </w:rPr>
+        <w:t>produto</w:t>
+      </w:r>
+      <w:r>
+        <w:rPr>
+          <w:rFonts w:ascii="Arial" w:hAnsi="Arial" w:cs="Arial"/>
+        </w:rPr>
+        <w:t xml:space="preserve"> (Preço e Material usado);</w:t>
       </w:r>
     </w:p>
     <w:p>
@@ -1162,7 +1457,21 @@
         <w:rPr>
           <w:rFonts w:ascii="Arial" w:hAnsi="Arial" w:cs="Arial"/>
         </w:rPr>
-        <w:t>para avaliação do produto;</w:t>
+        <w:t xml:space="preserve">para avaliação do </w:t>
+      </w:r>
+      <w:r>
+        <w:rPr>
+          <w:rFonts w:ascii="Arial" w:hAnsi="Arial" w:cs="Arial"/>
+          <w:b/>
+          <w:bCs/>
+        </w:rPr>
+        <w:t>produto</w:t>
+      </w:r>
+      <w:r>
+        <w:rPr>
+          <w:rFonts w:ascii="Arial" w:hAnsi="Arial" w:cs="Arial"/>
+        </w:rPr>
+        <w:t>;</w:t>
       </w:r>
     </w:p>
     <w:p>
@@ -1182,7 +1491,19 @@
         <w:rPr>
           <w:rFonts w:ascii="Arial" w:hAnsi="Arial" w:cs="Arial"/>
         </w:rPr>
-        <w:t>Funções:</w:t>
+        <w:t>Funções</w:t>
+      </w:r>
+      <w:r>
+        <w:rPr>
+          <w:rFonts w:ascii="Arial" w:hAnsi="Arial" w:cs="Arial"/>
+        </w:rPr>
+        <w:t xml:space="preserve"> sugeridas</w:t>
+      </w:r>
+      <w:r>
+        <w:rPr>
+          <w:rFonts w:ascii="Arial" w:hAnsi="Arial" w:cs="Arial"/>
+        </w:rPr>
+        <w:t>:</w:t>
       </w:r>
     </w:p>
     <w:p>
@@ -1204,7 +1525,33 @@
         <w:rPr>
           <w:rFonts w:ascii="Arial" w:hAnsi="Arial" w:cs="Arial"/>
         </w:rPr>
-        <w:t>Gerenciar quantidade de produtos no estoque;</w:t>
+        <w:t xml:space="preserve">Gerenciar quantidade de </w:t>
+      </w:r>
+      <w:r>
+        <w:rPr>
+          <w:rFonts w:ascii="Arial" w:hAnsi="Arial" w:cs="Arial"/>
+          <w:b/>
+          <w:bCs/>
+        </w:rPr>
+        <w:t>produtos</w:t>
+      </w:r>
+      <w:r>
+        <w:rPr>
+          <w:rFonts w:ascii="Arial" w:hAnsi="Arial" w:cs="Arial"/>
+        </w:rPr>
+        <w:t xml:space="preserve"> no estoque</w:t>
+      </w:r>
+      <w:r>
+        <w:rPr>
+          <w:rFonts w:ascii="Arial" w:hAnsi="Arial" w:cs="Arial"/>
+        </w:rPr>
+        <w:t xml:space="preserve"> (atualização, consultas)</w:t>
+      </w:r>
+      <w:r>
+        <w:rPr>
+          <w:rFonts w:ascii="Arial" w:hAnsi="Arial" w:cs="Arial"/>
+        </w:rPr>
+        <w:t>;</w:t>
       </w:r>
     </w:p>
     <w:p>
@@ -1220,7 +1567,33 @@
         <w:rPr>
           <w:rFonts w:ascii="Arial" w:hAnsi="Arial" w:cs="Arial"/>
         </w:rPr>
-        <w:t>• Gerar relatórios de produtos acessados, aqueles que foram comprados e as desistências no meio do caminho;</w:t>
+        <w:t>•</w:t>
+      </w:r>
+      <w:r>
+        <w:rPr>
+          <w:rFonts w:ascii="Arial" w:hAnsi="Arial" w:cs="Arial"/>
+        </w:rPr>
+        <w:t xml:space="preserve"> </w:t>
+      </w:r>
+      <w:r>
+        <w:rPr>
+          <w:rFonts w:ascii="Arial" w:hAnsi="Arial" w:cs="Arial"/>
+        </w:rPr>
+        <w:t xml:space="preserve">Gerar relatórios de </w:t>
+      </w:r>
+      <w:r>
+        <w:rPr>
+          <w:rFonts w:ascii="Arial" w:hAnsi="Arial" w:cs="Arial"/>
+          <w:b/>
+          <w:bCs/>
+        </w:rPr>
+        <w:t>produtos</w:t>
+      </w:r>
+      <w:r>
+        <w:rPr>
+          <w:rFonts w:ascii="Arial" w:hAnsi="Arial" w:cs="Arial"/>
+        </w:rPr>
+        <w:t xml:space="preserve"> acessados, aqueles que foram comprados e as desistências no meio do caminho;</w:t>
       </w:r>
     </w:p>
     <w:p>
@@ -1265,11 +1638,15 @@
         <w:spacing w:line="360" w:lineRule="auto"/>
         <w:rPr>
           <w:rFonts w:ascii="Arial" w:hAnsi="Arial" w:cs="Arial"/>
-        </w:rPr>
-      </w:pPr>
-      <w:r>
-        <w:rPr>
-          <w:rFonts w:ascii="Arial" w:hAnsi="Arial" w:cs="Arial"/>
+          <w:i/>
+          <w:iCs/>
+        </w:rPr>
+      </w:pPr>
+      <w:r>
+        <w:rPr>
+          <w:rFonts w:ascii="Arial" w:hAnsi="Arial" w:cs="Arial"/>
+          <w:i/>
+          <w:iCs/>
         </w:rPr>
         <w:t xml:space="preserve">Questionário para levantamento de </w:t>
       </w:r>
@@ -1278,12 +1655,27 @@
           <w:rFonts w:ascii="Arial" w:hAnsi="Arial" w:cs="Arial"/>
           <w:b/>
           <w:bCs/>
-        </w:rPr>
-        <w:t>dados para o sistema</w:t>
-      </w:r>
-      <w:r>
-        <w:rPr>
-          <w:rFonts w:ascii="Arial" w:hAnsi="Arial" w:cs="Arial"/>
+          <w:i/>
+          <w:iCs/>
+        </w:rPr>
+        <w:t xml:space="preserve">dados para o </w:t>
+      </w:r>
+      <w:r>
+        <w:rPr>
+          <w:rFonts w:ascii="Arial" w:hAnsi="Arial" w:cs="Arial"/>
+          <w:b/>
+          <w:bCs/>
+          <w:i/>
+          <w:iCs/>
+          <w:u w:val="single"/>
+        </w:rPr>
+        <w:t>sistema</w:t>
+      </w:r>
+      <w:r>
+        <w:rPr>
+          <w:rFonts w:ascii="Arial" w:hAnsi="Arial" w:cs="Arial"/>
+          <w:i/>
+          <w:iCs/>
         </w:rPr>
         <w:t>:</w:t>
       </w:r>
@@ -1294,37 +1686,41 @@
         <w:ind w:left="709"/>
         <w:rPr>
           <w:rFonts w:ascii="Arial" w:hAnsi="Arial" w:cs="Arial"/>
-        </w:rPr>
-      </w:pPr>
-      <w:r>
-        <w:rPr>
-          <w:rFonts w:ascii="Arial" w:hAnsi="Arial" w:cs="Arial"/>
-        </w:rPr>
-        <w:t>•</w:t>
-      </w:r>
-      <w:r>
-        <w:rPr>
-          <w:rFonts w:ascii="Arial" w:hAnsi="Arial" w:cs="Arial"/>
-        </w:rPr>
-        <w:t xml:space="preserve"> Os </w:t>
-      </w:r>
-      <w:r>
-        <w:rPr>
-          <w:rFonts w:ascii="Arial" w:hAnsi="Arial" w:cs="Arial"/>
-          <w:b/>
-          <w:bCs/>
+          <w:i/>
+          <w:iCs/>
+        </w:rPr>
+      </w:pPr>
+      <w:r>
+        <w:rPr>
+          <w:rFonts w:ascii="Arial" w:hAnsi="Arial" w:cs="Arial"/>
+          <w:i/>
+          <w:iCs/>
+        </w:rPr>
+        <w:t xml:space="preserve">• Os </w:t>
+      </w:r>
+      <w:r>
+        <w:rPr>
+          <w:rFonts w:ascii="Arial" w:hAnsi="Arial" w:cs="Arial"/>
+          <w:b/>
+          <w:bCs/>
+          <w:i/>
+          <w:iCs/>
         </w:rPr>
         <w:t>clientes</w:t>
       </w:r>
       <w:r>
         <w:rPr>
           <w:rFonts w:ascii="Arial" w:hAnsi="Arial" w:cs="Arial"/>
+          <w:i/>
+          <w:iCs/>
         </w:rPr>
         <w:t xml:space="preserve"> são cadastrados por algum meio?</w:t>
       </w:r>
       <w:r>
         <w:rPr>
           <w:rFonts w:ascii="Arial" w:hAnsi="Arial" w:cs="Arial"/>
+          <w:i/>
+          <w:iCs/>
         </w:rPr>
         <w:t xml:space="preserve"> </w:t>
       </w:r>
@@ -1339,23 +1735,31 @@
         <w:spacing w:line="360" w:lineRule="auto"/>
         <w:rPr>
           <w:rFonts w:ascii="Arial" w:hAnsi="Arial" w:cs="Arial"/>
-        </w:rPr>
-      </w:pPr>
-      <w:r>
-        <w:rPr>
-          <w:rFonts w:ascii="Arial" w:hAnsi="Arial" w:cs="Arial"/>
+          <w:i/>
+          <w:iCs/>
+        </w:rPr>
+      </w:pPr>
+      <w:r>
+        <w:rPr>
+          <w:rFonts w:ascii="Arial" w:hAnsi="Arial" w:cs="Arial"/>
+          <w:i/>
+          <w:iCs/>
         </w:rPr>
         <w:t xml:space="preserve">Se sim, </w:t>
       </w:r>
       <w:r>
         <w:rPr>
           <w:rFonts w:ascii="Arial" w:hAnsi="Arial" w:cs="Arial"/>
+          <w:i/>
+          <w:iCs/>
         </w:rPr>
         <w:t>são solicitados</w:t>
       </w:r>
       <w:r>
         <w:rPr>
           <w:rFonts w:ascii="Arial" w:hAnsi="Arial" w:cs="Arial"/>
+          <w:i/>
+          <w:iCs/>
         </w:rPr>
         <w:t xml:space="preserve"> quais dados para realizar esse cadastro?</w:t>
       </w:r>
@@ -1370,11 +1774,15 @@
         <w:spacing w:line="360" w:lineRule="auto"/>
         <w:rPr>
           <w:rFonts w:ascii="Arial" w:hAnsi="Arial" w:cs="Arial"/>
-        </w:rPr>
-      </w:pPr>
-      <w:r>
-        <w:rPr>
-          <w:rFonts w:ascii="Arial" w:hAnsi="Arial" w:cs="Arial"/>
+          <w:i/>
+          <w:iCs/>
+        </w:rPr>
+      </w:pPr>
+      <w:r>
+        <w:rPr>
+          <w:rFonts w:ascii="Arial" w:hAnsi="Arial" w:cs="Arial"/>
+          <w:i/>
+          <w:iCs/>
         </w:rPr>
         <w:t xml:space="preserve">Se não, quais dados são essenciais para cadastrarmos? </w:t>
       </w:r>
@@ -1385,61 +1793,73 @@
         <w:ind w:left="709"/>
         <w:rPr>
           <w:rFonts w:ascii="Arial" w:hAnsi="Arial" w:cs="Arial"/>
-        </w:rPr>
-      </w:pPr>
-      <w:r>
-        <w:rPr>
-          <w:rFonts w:ascii="Arial" w:hAnsi="Arial" w:cs="Arial"/>
-        </w:rPr>
-        <w:t>•</w:t>
-      </w:r>
-      <w:r>
-        <w:rPr>
-          <w:rFonts w:ascii="Arial" w:hAnsi="Arial" w:cs="Arial"/>
+          <w:i/>
+          <w:iCs/>
+        </w:rPr>
+      </w:pPr>
+      <w:r>
+        <w:rPr>
+          <w:rFonts w:ascii="Arial" w:hAnsi="Arial" w:cs="Arial"/>
+          <w:i/>
+          <w:iCs/>
+        </w:rPr>
+        <w:t xml:space="preserve">• </w:t>
+      </w:r>
+      <w:r>
+        <w:rPr>
+          <w:rFonts w:ascii="Arial" w:hAnsi="Arial" w:cs="Arial"/>
+          <w:i/>
+          <w:iCs/>
+        </w:rPr>
+        <w:t>Os</w:t>
+      </w:r>
+      <w:r>
+        <w:rPr>
+          <w:rFonts w:ascii="Arial" w:hAnsi="Arial" w:cs="Arial"/>
+          <w:i/>
+          <w:iCs/>
         </w:rPr>
         <w:t xml:space="preserve"> </w:t>
       </w:r>
       <w:r>
         <w:rPr>
           <w:rFonts w:ascii="Arial" w:hAnsi="Arial" w:cs="Arial"/>
-        </w:rPr>
-        <w:t>Os</w:t>
-      </w:r>
-      <w:r>
-        <w:rPr>
-          <w:rFonts w:ascii="Arial" w:hAnsi="Arial" w:cs="Arial"/>
+          <w:b/>
+          <w:bCs/>
+          <w:i/>
+          <w:iCs/>
+        </w:rPr>
+        <w:t>produtos</w:t>
+      </w:r>
+      <w:r>
+        <w:rPr>
+          <w:rFonts w:ascii="Arial" w:hAnsi="Arial" w:cs="Arial"/>
+          <w:i/>
+          <w:iCs/>
         </w:rPr>
         <w:t xml:space="preserve"> </w:t>
       </w:r>
       <w:r>
         <w:rPr>
           <w:rFonts w:ascii="Arial" w:hAnsi="Arial" w:cs="Arial"/>
-          <w:b/>
-          <w:bCs/>
-        </w:rPr>
-        <w:t>produtos</w:t>
-      </w:r>
-      <w:r>
-        <w:rPr>
-          <w:rFonts w:ascii="Arial" w:hAnsi="Arial" w:cs="Arial"/>
-        </w:rPr>
-        <w:t xml:space="preserve"> </w:t>
-      </w:r>
-      <w:r>
-        <w:rPr>
-          <w:rFonts w:ascii="Arial" w:hAnsi="Arial" w:cs="Arial"/>
+          <w:i/>
+          <w:iCs/>
         </w:rPr>
         <w:t>disponíveis são cadastrados</w:t>
       </w:r>
       <w:r>
         <w:rPr>
           <w:rFonts w:ascii="Arial" w:hAnsi="Arial" w:cs="Arial"/>
+          <w:i/>
+          <w:iCs/>
         </w:rPr>
         <w:t>?</w:t>
       </w:r>
       <w:r>
         <w:rPr>
           <w:rFonts w:ascii="Arial" w:hAnsi="Arial" w:cs="Arial"/>
+          <w:i/>
+          <w:iCs/>
         </w:rPr>
         <w:t xml:space="preserve"> </w:t>
       </w:r>
@@ -1454,35 +1874,47 @@
         <w:spacing w:line="360" w:lineRule="auto"/>
         <w:rPr>
           <w:rFonts w:ascii="Arial" w:hAnsi="Arial" w:cs="Arial"/>
-        </w:rPr>
-      </w:pPr>
-      <w:r>
-        <w:rPr>
-          <w:rFonts w:ascii="Arial" w:hAnsi="Arial" w:cs="Arial"/>
+          <w:i/>
+          <w:iCs/>
+        </w:rPr>
+      </w:pPr>
+      <w:r>
+        <w:rPr>
+          <w:rFonts w:ascii="Arial" w:hAnsi="Arial" w:cs="Arial"/>
+          <w:i/>
+          <w:iCs/>
         </w:rPr>
         <w:t xml:space="preserve">Se sim, quais </w:t>
       </w:r>
       <w:r>
         <w:rPr>
           <w:rFonts w:ascii="Arial" w:hAnsi="Arial" w:cs="Arial"/>
+          <w:i/>
+          <w:iCs/>
         </w:rPr>
         <w:t>dados</w:t>
       </w:r>
       <w:r>
         <w:rPr>
           <w:rFonts w:ascii="Arial" w:hAnsi="Arial" w:cs="Arial"/>
+          <w:i/>
+          <w:iCs/>
         </w:rPr>
         <w:t xml:space="preserve"> são cadastrad</w:t>
       </w:r>
       <w:r>
         <w:rPr>
           <w:rFonts w:ascii="Arial" w:hAnsi="Arial" w:cs="Arial"/>
+          <w:i/>
+          <w:iCs/>
         </w:rPr>
         <w:t>o</w:t>
       </w:r>
       <w:r>
         <w:rPr>
           <w:rFonts w:ascii="Arial" w:hAnsi="Arial" w:cs="Arial"/>
+          <w:i/>
+          <w:iCs/>
         </w:rPr>
         <w:t>s?</w:t>
       </w:r>
@@ -1497,11 +1929,15 @@
         <w:spacing w:line="360" w:lineRule="auto"/>
         <w:rPr>
           <w:rFonts w:ascii="Arial" w:hAnsi="Arial" w:cs="Arial"/>
-        </w:rPr>
-      </w:pPr>
-      <w:r>
-        <w:rPr>
-          <w:rFonts w:ascii="Arial" w:hAnsi="Arial" w:cs="Arial"/>
+          <w:i/>
+          <w:iCs/>
+        </w:rPr>
+      </w:pPr>
+      <w:r>
+        <w:rPr>
+          <w:rFonts w:ascii="Arial" w:hAnsi="Arial" w:cs="Arial"/>
+          <w:i/>
+          <w:iCs/>
         </w:rPr>
         <w:t>Se não, é relevante armazenarmos quais dados para demostrarmos ao cliente e quais dados para sua gestão?</w:t>
       </w:r>
@@ -1512,11 +1948,15 @@
         <w:ind w:firstLine="709"/>
         <w:rPr>
           <w:rFonts w:ascii="Arial" w:hAnsi="Arial" w:cs="Arial"/>
-        </w:rPr>
-      </w:pPr>
-      <w:r>
-        <w:rPr>
-          <w:rFonts w:ascii="Arial" w:hAnsi="Arial" w:cs="Arial"/>
+          <w:i/>
+          <w:iCs/>
+        </w:rPr>
+      </w:pPr>
+      <w:r>
+        <w:rPr>
+          <w:rFonts w:ascii="Arial" w:hAnsi="Arial" w:cs="Arial"/>
+          <w:i/>
+          <w:iCs/>
         </w:rPr>
         <w:t xml:space="preserve">• Os </w:t>
       </w:r>
@@ -1525,20 +1965,18 @@
           <w:rFonts w:ascii="Arial" w:hAnsi="Arial" w:cs="Arial"/>
           <w:b/>
           <w:bCs/>
+          <w:i/>
+          <w:iCs/>
         </w:rPr>
         <w:t>profissionais</w:t>
       </w:r>
       <w:r>
         <w:rPr>
           <w:rFonts w:ascii="Arial" w:hAnsi="Arial" w:cs="Arial"/>
-        </w:rPr>
-        <w:t xml:space="preserve"> </w:t>
-      </w:r>
-      <w:r>
-        <w:rPr>
-          <w:rFonts w:ascii="Arial" w:hAnsi="Arial" w:cs="Arial"/>
-        </w:rPr>
-        <w:t xml:space="preserve">que </w:t>
+          <w:i/>
+          <w:iCs/>
+        </w:rPr>
+        <w:t xml:space="preserve"> que </w:t>
       </w:r>
       <w:r>
         <w:rPr>
@@ -1553,14 +1991,10 @@
       <w:r>
         <w:rPr>
           <w:rFonts w:ascii="Arial" w:hAnsi="Arial" w:cs="Arial"/>
-        </w:rPr>
-        <w:t xml:space="preserve"> os produtos são cadastrados</w:t>
-      </w:r>
-      <w:r>
-        <w:rPr>
-          <w:rFonts w:ascii="Arial" w:hAnsi="Arial" w:cs="Arial"/>
-        </w:rPr>
-        <w:t xml:space="preserve">? </w:t>
+          <w:i/>
+          <w:iCs/>
+        </w:rPr>
+        <w:t xml:space="preserve"> os produtos são cadastrados? </w:t>
       </w:r>
     </w:p>
     <w:p>
@@ -1573,11 +2007,15 @@
         <w:spacing w:line="360" w:lineRule="auto"/>
         <w:rPr>
           <w:rFonts w:ascii="Arial" w:hAnsi="Arial" w:cs="Arial"/>
-        </w:rPr>
-      </w:pPr>
-      <w:r>
-        <w:rPr>
-          <w:rFonts w:ascii="Arial" w:hAnsi="Arial" w:cs="Arial"/>
+          <w:i/>
+          <w:iCs/>
+        </w:rPr>
+      </w:pPr>
+      <w:r>
+        <w:rPr>
+          <w:rFonts w:ascii="Arial" w:hAnsi="Arial" w:cs="Arial"/>
+          <w:i/>
+          <w:iCs/>
         </w:rPr>
         <w:t>Se sim, quais dados são cadastrados?</w:t>
       </w:r>
@@ -1592,11 +2030,15 @@
         <w:spacing w:line="360" w:lineRule="auto"/>
         <w:rPr>
           <w:rFonts w:ascii="Arial" w:hAnsi="Arial" w:cs="Arial"/>
-        </w:rPr>
-      </w:pPr>
-      <w:r>
-        <w:rPr>
-          <w:rFonts w:ascii="Arial" w:hAnsi="Arial" w:cs="Arial"/>
+          <w:i/>
+          <w:iCs/>
+        </w:rPr>
+      </w:pPr>
+      <w:r>
+        <w:rPr>
+          <w:rFonts w:ascii="Arial" w:hAnsi="Arial" w:cs="Arial"/>
+          <w:i/>
+          <w:iCs/>
         </w:rPr>
         <w:t>Se não, quais dados são essenciais para o sistema?</w:t>
       </w:r>
@@ -1616,18 +2058,16 @@
       <w:r>
         <w:rPr>
           <w:rFonts w:ascii="Arial" w:hAnsi="Arial" w:cs="Arial"/>
-        </w:rPr>
-        <w:t>•</w:t>
-      </w:r>
-      <w:r>
-        <w:rPr>
-          <w:rFonts w:ascii="Arial" w:hAnsi="Arial" w:cs="Arial"/>
-        </w:rPr>
-        <w:t xml:space="preserve"> </w:t>
-      </w:r>
-      <w:r>
-        <w:rPr>
-          <w:rFonts w:ascii="Arial" w:hAnsi="Arial" w:cs="Arial"/>
+          <w:i/>
+          <w:iCs/>
+        </w:rPr>
+        <w:t xml:space="preserve">• </w:t>
+      </w:r>
+      <w:r>
+        <w:rPr>
+          <w:rFonts w:ascii="Arial" w:hAnsi="Arial" w:cs="Arial"/>
+          <w:i/>
+          <w:iCs/>
         </w:rPr>
         <w:t xml:space="preserve">Referente as </w:t>
       </w:r>
@@ -1652,11 +2092,15 @@
         <w:spacing w:line="360" w:lineRule="auto"/>
         <w:rPr>
           <w:rFonts w:ascii="Arial" w:hAnsi="Arial" w:cs="Arial"/>
-        </w:rPr>
-      </w:pPr>
-      <w:r>
-        <w:rPr>
-          <w:rFonts w:ascii="Arial" w:hAnsi="Arial" w:cs="Arial"/>
+          <w:i/>
+          <w:iCs/>
+        </w:rPr>
+      </w:pPr>
+      <w:r>
+        <w:rPr>
+          <w:rFonts w:ascii="Arial" w:hAnsi="Arial" w:cs="Arial"/>
+          <w:i/>
+          <w:iCs/>
         </w:rPr>
         <w:t>Como são feitos os pedidos de compras hoje?</w:t>
       </w:r>
@@ -1671,11 +2115,15 @@
         <w:spacing w:line="360" w:lineRule="auto"/>
         <w:rPr>
           <w:rFonts w:ascii="Arial" w:hAnsi="Arial" w:cs="Arial"/>
-        </w:rPr>
-      </w:pPr>
-      <w:r>
-        <w:rPr>
-          <w:rFonts w:ascii="Arial" w:hAnsi="Arial" w:cs="Arial"/>
+          <w:i/>
+          <w:iCs/>
+        </w:rPr>
+      </w:pPr>
+      <w:r>
+        <w:rPr>
+          <w:rFonts w:ascii="Arial" w:hAnsi="Arial" w:cs="Arial"/>
+          <w:i/>
+          <w:iCs/>
         </w:rPr>
         <w:t>Quais as formas de pagamento aceitas?</w:t>
       </w:r>
@@ -1690,17 +2138,23 @@
         <w:spacing w:line="360" w:lineRule="auto"/>
         <w:rPr>
           <w:rFonts w:ascii="Arial" w:hAnsi="Arial" w:cs="Arial"/>
-        </w:rPr>
-      </w:pPr>
-      <w:r>
-        <w:rPr>
-          <w:rFonts w:ascii="Arial" w:hAnsi="Arial" w:cs="Arial"/>
+          <w:i/>
+          <w:iCs/>
+        </w:rPr>
+      </w:pPr>
+      <w:r>
+        <w:rPr>
+          <w:rFonts w:ascii="Arial" w:hAnsi="Arial" w:cs="Arial"/>
+          <w:i/>
+          <w:iCs/>
         </w:rPr>
         <w:t>Quais são as formas de entrega do produto?</w:t>
       </w:r>
       <w:r>
         <w:rPr>
           <w:rFonts w:ascii="Arial" w:hAnsi="Arial" w:cs="Arial"/>
+          <w:i/>
+          <w:iCs/>
         </w:rPr>
         <w:t xml:space="preserve"> Nas formas de entrega por terceiros, é feito a confirmação da entrega com o cliente?</w:t>
       </w:r>
@@ -1715,23 +2169,31 @@
         <w:spacing w:line="360" w:lineRule="auto"/>
         <w:rPr>
           <w:rFonts w:ascii="Arial" w:hAnsi="Arial" w:cs="Arial"/>
-        </w:rPr>
-      </w:pPr>
-      <w:r>
-        <w:rPr>
-          <w:rFonts w:ascii="Arial" w:hAnsi="Arial" w:cs="Arial"/>
+          <w:i/>
+          <w:iCs/>
+        </w:rPr>
+      </w:pPr>
+      <w:r>
+        <w:rPr>
+          <w:rFonts w:ascii="Arial" w:hAnsi="Arial" w:cs="Arial"/>
+          <w:i/>
+          <w:iCs/>
         </w:rPr>
         <w:t>São guardados dados sobre compras (notas fiscais</w:t>
       </w:r>
       <w:r>
         <w:rPr>
           <w:rFonts w:ascii="Arial" w:hAnsi="Arial" w:cs="Arial"/>
+          <w:i/>
+          <w:iCs/>
         </w:rPr>
         <w:t>, informações sobre pagamento e entrega de cada pedido</w:t>
       </w:r>
       <w:r>
         <w:rPr>
           <w:rFonts w:ascii="Arial" w:hAnsi="Arial" w:cs="Arial"/>
+          <w:i/>
+          <w:iCs/>
         </w:rPr>
         <w:t>)?</w:t>
       </w:r>
@@ -1760,7 +2222,7 @@
         </w:rPr>
         <w:t xml:space="preserve"> </w:t>
       </w:r>
-      <w:hyperlink r:id="rId5" w:history="1">
+      <w:hyperlink r:id="rId6" w:history="1">
         <w:r>
           <w:rPr>
             <w:rStyle w:val="Hyperlink"/>

</xml_diff>